<commit_message>
vault backup: 2025-11-14 11:28:10
</commit_message>
<xml_diff>
--- a/Process/Ex5/E425_ex5.docx
+++ b/Process/Ex5/E425_ex5.docx
@@ -202,6 +202,7 @@
         <w:t xml:space="preserve"> or </w:t>
       </w:r>
       <w:proofErr w:type="spellStart"/>
+      <w:proofErr w:type="gramStart"/>
       <w:r>
         <w:rPr>
           <w:sz w:val="24"/>
@@ -210,6 +211,7 @@
         <w:t>file.ipynb</w:t>
       </w:r>
       <w:proofErr w:type="spellEnd"/>
+      <w:proofErr w:type="gramEnd"/>
       <w:r>
         <w:rPr>
           <w:sz w:val="24"/>
@@ -2496,7 +2498,25 @@
                                         <w:sz w:val="20"/>
                                         <w:szCs w:val="24"/>
                                       </w:rPr>
-                                      <w:t xml:space="preserve">if C = negative  then buy = no </w:t>
+                                      <w:t xml:space="preserve">if C = </w:t>
+                                    </w:r>
+                                    <w:proofErr w:type="gramStart"/>
+                                    <w:r>
+                                      <w:rPr>
+                                        <w:rFonts w:ascii="Consolas" w:hAnsi="Consolas"/>
+                                        <w:sz w:val="20"/>
+                                        <w:szCs w:val="24"/>
+                                      </w:rPr>
+                                      <w:t>negative  then</w:t>
+                                    </w:r>
+                                    <w:proofErr w:type="gramEnd"/>
+                                    <w:r>
+                                      <w:rPr>
+                                        <w:rFonts w:ascii="Consolas" w:hAnsi="Consolas"/>
+                                        <w:sz w:val="20"/>
+                                        <w:szCs w:val="24"/>
+                                      </w:rPr>
+                                      <w:t xml:space="preserve"> buy = no </w:t>
                                     </w:r>
                                   </w:p>
                                   <w:p>
@@ -2530,7 +2550,25 @@
                                         <w:sz w:val="20"/>
                                         <w:szCs w:val="24"/>
                                       </w:rPr>
-                                      <w:t xml:space="preserve">if C = positive  then buy = yes </w:t>
+                                      <w:t xml:space="preserve">if C = </w:t>
+                                    </w:r>
+                                    <w:proofErr w:type="gramStart"/>
+                                    <w:r>
+                                      <w:rPr>
+                                        <w:rFonts w:ascii="Consolas" w:hAnsi="Consolas"/>
+                                        <w:sz w:val="20"/>
+                                        <w:szCs w:val="24"/>
+                                      </w:rPr>
+                                      <w:t>positive  then</w:t>
+                                    </w:r>
+                                    <w:proofErr w:type="gramEnd"/>
+                                    <w:r>
+                                      <w:rPr>
+                                        <w:rFonts w:ascii="Consolas" w:hAnsi="Consolas"/>
+                                        <w:sz w:val="20"/>
+                                        <w:szCs w:val="24"/>
+                                      </w:rPr>
+                                      <w:t xml:space="preserve"> buy = yes </w:t>
                                     </w:r>
                                   </w:p>
                                 </w:tc>
@@ -2589,7 +2627,25 @@
                                         <w:sz w:val="20"/>
                                         <w:szCs w:val="24"/>
                                       </w:rPr>
-                                      <w:t>if A = F &amp;&amp; B = F  then buy = yes</w:t>
+                                      <w:t xml:space="preserve">if A = F &amp;&amp; B = </w:t>
+                                    </w:r>
+                                    <w:proofErr w:type="gramStart"/>
+                                    <w:r>
+                                      <w:rPr>
+                                        <w:rFonts w:ascii="Consolas" w:hAnsi="Consolas"/>
+                                        <w:sz w:val="20"/>
+                                        <w:szCs w:val="24"/>
+                                      </w:rPr>
+                                      <w:t>F  then</w:t>
+                                    </w:r>
+                                    <w:proofErr w:type="gramEnd"/>
+                                    <w:r>
+                                      <w:rPr>
+                                        <w:rFonts w:ascii="Consolas" w:hAnsi="Consolas"/>
+                                        <w:sz w:val="20"/>
+                                        <w:szCs w:val="24"/>
+                                      </w:rPr>
+                                      <w:t xml:space="preserve"> buy = yes</w:t>
                                     </w:r>
                                   </w:p>
                                   <w:p>
@@ -2606,7 +2662,25 @@
                                         <w:sz w:val="20"/>
                                         <w:szCs w:val="24"/>
                                       </w:rPr>
-                                      <w:t>if A = F &amp;&amp; B = T  then buy = no</w:t>
+                                      <w:t xml:space="preserve">if A = F &amp;&amp; B = </w:t>
+                                    </w:r>
+                                    <w:proofErr w:type="gramStart"/>
+                                    <w:r>
+                                      <w:rPr>
+                                        <w:rFonts w:ascii="Consolas" w:hAnsi="Consolas"/>
+                                        <w:sz w:val="20"/>
+                                        <w:szCs w:val="24"/>
+                                      </w:rPr>
+                                      <w:t>T  then</w:t>
+                                    </w:r>
+                                    <w:proofErr w:type="gramEnd"/>
+                                    <w:r>
+                                      <w:rPr>
+                                        <w:rFonts w:ascii="Consolas" w:hAnsi="Consolas"/>
+                                        <w:sz w:val="20"/>
+                                        <w:szCs w:val="24"/>
+                                      </w:rPr>
+                                      <w:t xml:space="preserve"> buy = no</w:t>
                                     </w:r>
                                   </w:p>
                                   <w:p>
@@ -2623,7 +2697,25 @@
                                         <w:sz w:val="20"/>
                                         <w:szCs w:val="24"/>
                                       </w:rPr>
-                                      <w:t>if A = T &amp;&amp; B = F  then buy = no</w:t>
+                                      <w:t xml:space="preserve">if A = T &amp;&amp; B = </w:t>
+                                    </w:r>
+                                    <w:proofErr w:type="gramStart"/>
+                                    <w:r>
+                                      <w:rPr>
+                                        <w:rFonts w:ascii="Consolas" w:hAnsi="Consolas"/>
+                                        <w:sz w:val="20"/>
+                                        <w:szCs w:val="24"/>
+                                      </w:rPr>
+                                      <w:t>F  then</w:t>
+                                    </w:r>
+                                    <w:proofErr w:type="gramEnd"/>
+                                    <w:r>
+                                      <w:rPr>
+                                        <w:rFonts w:ascii="Consolas" w:hAnsi="Consolas"/>
+                                        <w:sz w:val="20"/>
+                                        <w:szCs w:val="24"/>
+                                      </w:rPr>
+                                      <w:t xml:space="preserve"> buy = no</w:t>
                                     </w:r>
                                   </w:p>
                                   <w:p>
@@ -2640,7 +2732,25 @@
                                         <w:sz w:val="20"/>
                                         <w:szCs w:val="24"/>
                                       </w:rPr>
-                                      <w:t>if A = T &amp;&amp; B = T  then buy = yes</w:t>
+                                      <w:t xml:space="preserve">if A = T &amp;&amp; B = </w:t>
+                                    </w:r>
+                                    <w:proofErr w:type="gramStart"/>
+                                    <w:r>
+                                      <w:rPr>
+                                        <w:rFonts w:ascii="Consolas" w:hAnsi="Consolas"/>
+                                        <w:sz w:val="20"/>
+                                        <w:szCs w:val="24"/>
+                                      </w:rPr>
+                                      <w:t>T  then</w:t>
+                                    </w:r>
+                                    <w:proofErr w:type="gramEnd"/>
+                                    <w:r>
+                                      <w:rPr>
+                                        <w:rFonts w:ascii="Consolas" w:hAnsi="Consolas"/>
+                                        <w:sz w:val="20"/>
+                                        <w:szCs w:val="24"/>
+                                      </w:rPr>
+                                      <w:t xml:space="preserve"> buy = yes</w:t>
                                     </w:r>
                                   </w:p>
                                 </w:tc>
@@ -2740,12 +2850,12 @@
           </mc:Choice>
           <mc:Fallback>
             <w:pict>
-              <v:group w14:anchorId="2AFE621E" id="Group 9" o:spid="_x0000_s1026" style="width:511pt;height:185.5pt;mso-position-horizontal-relative:char;mso-position-vertical-relative:line" coordsize="64897,23558" o:gfxdata="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">
+              <v:group w14:anchorId="2AFE621E" id="Group 9" o:spid="_x0000_s1026" style="width:511pt;height:185.5pt;mso-position-horizontal-relative:char;mso-position-vertical-relative:line" coordsize="64897,23558" o:gfxdata="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">
                 <v:shapetype id="_x0000_t202" coordsize="21600,21600" o:spt="202" path="m,l,21600r21600,l21600,xe">
                   <v:stroke joinstyle="miter"/>
                   <v:path gradientshapeok="t" o:connecttype="rect"/>
                 </v:shapetype>
-                <v:shape id="Text Box 7" o:spid="_x0000_s1027" type="#_x0000_t202" style="position:absolute;top:50;width:30880;height:22810;visibility:visible;mso-wrap-style:square;v-text-anchor:top" o:gfxdata="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" filled="f" stroked="f" strokeweight=".5pt">
+                <v:shape id="Text Box 7" o:spid="_x0000_s1027" type="#_x0000_t202" style="position:absolute;top:50;width:30880;height:22810;visibility:visible;mso-wrap-style:square;v-text-anchor:top" o:gfxdata="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" filled="f" stroked="f" strokeweight=".5pt">
                   <v:textbox>
                     <w:txbxContent>
                       <w:tbl>
@@ -3525,7 +3635,7 @@
                     </w:txbxContent>
                   </v:textbox>
                 </v:shape>
-                <v:shape id="Text Box 2" o:spid="_x0000_s1028" type="#_x0000_t202" style="position:absolute;left:33477;width:31420;height:23558;visibility:visible;mso-wrap-style:square;v-text-anchor:top" o:gfxdata="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" filled="f" stroked="f" strokeweight=".5pt">
+                <v:shape id="Text Box 2" o:spid="_x0000_s1028" type="#_x0000_t202" style="position:absolute;left:33477;width:31420;height:23558;visibility:visible;mso-wrap-style:square;v-text-anchor:top" o:gfxdata="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" filled="f" stroked="f" strokeweight=".5pt">
                   <v:textbox>
                     <w:txbxContent>
                       <w:tbl>
@@ -3626,7 +3736,25 @@
                                   <w:sz w:val="20"/>
                                   <w:szCs w:val="24"/>
                                 </w:rPr>
-                                <w:t xml:space="preserve">if C = negative  then buy = no </w:t>
+                                <w:t xml:space="preserve">if C = </w:t>
+                              </w:r>
+                              <w:proofErr w:type="gramStart"/>
+                              <w:r>
+                                <w:rPr>
+                                  <w:rFonts w:ascii="Consolas" w:hAnsi="Consolas"/>
+                                  <w:sz w:val="20"/>
+                                  <w:szCs w:val="24"/>
+                                </w:rPr>
+                                <w:t>negative  then</w:t>
+                              </w:r>
+                              <w:proofErr w:type="gramEnd"/>
+                              <w:r>
+                                <w:rPr>
+                                  <w:rFonts w:ascii="Consolas" w:hAnsi="Consolas"/>
+                                  <w:sz w:val="20"/>
+                                  <w:szCs w:val="24"/>
+                                </w:rPr>
+                                <w:t xml:space="preserve"> buy = no </w:t>
                               </w:r>
                             </w:p>
                             <w:p>
@@ -3660,7 +3788,25 @@
                                   <w:sz w:val="20"/>
                                   <w:szCs w:val="24"/>
                                 </w:rPr>
-                                <w:t xml:space="preserve">if C = positive  then buy = yes </w:t>
+                                <w:t xml:space="preserve">if C = </w:t>
+                              </w:r>
+                              <w:proofErr w:type="gramStart"/>
+                              <w:r>
+                                <w:rPr>
+                                  <w:rFonts w:ascii="Consolas" w:hAnsi="Consolas"/>
+                                  <w:sz w:val="20"/>
+                                  <w:szCs w:val="24"/>
+                                </w:rPr>
+                                <w:t>positive  then</w:t>
+                              </w:r>
+                              <w:proofErr w:type="gramEnd"/>
+                              <w:r>
+                                <w:rPr>
+                                  <w:rFonts w:ascii="Consolas" w:hAnsi="Consolas"/>
+                                  <w:sz w:val="20"/>
+                                  <w:szCs w:val="24"/>
+                                </w:rPr>
+                                <w:t xml:space="preserve"> buy = yes </w:t>
                               </w:r>
                             </w:p>
                           </w:tc>
@@ -3719,7 +3865,25 @@
                                   <w:sz w:val="20"/>
                                   <w:szCs w:val="24"/>
                                 </w:rPr>
-                                <w:t>if A = F &amp;&amp; B = F  then buy = yes</w:t>
+                                <w:t xml:space="preserve">if A = F &amp;&amp; B = </w:t>
+                              </w:r>
+                              <w:proofErr w:type="gramStart"/>
+                              <w:r>
+                                <w:rPr>
+                                  <w:rFonts w:ascii="Consolas" w:hAnsi="Consolas"/>
+                                  <w:sz w:val="20"/>
+                                  <w:szCs w:val="24"/>
+                                </w:rPr>
+                                <w:t>F  then</w:t>
+                              </w:r>
+                              <w:proofErr w:type="gramEnd"/>
+                              <w:r>
+                                <w:rPr>
+                                  <w:rFonts w:ascii="Consolas" w:hAnsi="Consolas"/>
+                                  <w:sz w:val="20"/>
+                                  <w:szCs w:val="24"/>
+                                </w:rPr>
+                                <w:t xml:space="preserve"> buy = yes</w:t>
                               </w:r>
                             </w:p>
                             <w:p>
@@ -3736,7 +3900,25 @@
                                   <w:sz w:val="20"/>
                                   <w:szCs w:val="24"/>
                                 </w:rPr>
-                                <w:t>if A = F &amp;&amp; B = T  then buy = no</w:t>
+                                <w:t xml:space="preserve">if A = F &amp;&amp; B = </w:t>
+                              </w:r>
+                              <w:proofErr w:type="gramStart"/>
+                              <w:r>
+                                <w:rPr>
+                                  <w:rFonts w:ascii="Consolas" w:hAnsi="Consolas"/>
+                                  <w:sz w:val="20"/>
+                                  <w:szCs w:val="24"/>
+                                </w:rPr>
+                                <w:t>T  then</w:t>
+                              </w:r>
+                              <w:proofErr w:type="gramEnd"/>
+                              <w:r>
+                                <w:rPr>
+                                  <w:rFonts w:ascii="Consolas" w:hAnsi="Consolas"/>
+                                  <w:sz w:val="20"/>
+                                  <w:szCs w:val="24"/>
+                                </w:rPr>
+                                <w:t xml:space="preserve"> buy = no</w:t>
                               </w:r>
                             </w:p>
                             <w:p>
@@ -3753,7 +3935,25 @@
                                   <w:sz w:val="20"/>
                                   <w:szCs w:val="24"/>
                                 </w:rPr>
-                                <w:t>if A = T &amp;&amp; B = F  then buy = no</w:t>
+                                <w:t xml:space="preserve">if A = T &amp;&amp; B = </w:t>
+                              </w:r>
+                              <w:proofErr w:type="gramStart"/>
+                              <w:r>
+                                <w:rPr>
+                                  <w:rFonts w:ascii="Consolas" w:hAnsi="Consolas"/>
+                                  <w:sz w:val="20"/>
+                                  <w:szCs w:val="24"/>
+                                </w:rPr>
+                                <w:t>F  then</w:t>
+                              </w:r>
+                              <w:proofErr w:type="gramEnd"/>
+                              <w:r>
+                                <w:rPr>
+                                  <w:rFonts w:ascii="Consolas" w:hAnsi="Consolas"/>
+                                  <w:sz w:val="20"/>
+                                  <w:szCs w:val="24"/>
+                                </w:rPr>
+                                <w:t xml:space="preserve"> buy = no</w:t>
                               </w:r>
                             </w:p>
                             <w:p>
@@ -3770,7 +3970,25 @@
                                   <w:sz w:val="20"/>
                                   <w:szCs w:val="24"/>
                                 </w:rPr>
-                                <w:t>if A = T &amp;&amp; B = T  then buy = yes</w:t>
+                                <w:t xml:space="preserve">if A = T &amp;&amp; B = </w:t>
+                              </w:r>
+                              <w:proofErr w:type="gramStart"/>
+                              <w:r>
+                                <w:rPr>
+                                  <w:rFonts w:ascii="Consolas" w:hAnsi="Consolas"/>
+                                  <w:sz w:val="20"/>
+                                  <w:szCs w:val="24"/>
+                                </w:rPr>
+                                <w:t>T  then</w:t>
+                              </w:r>
+                              <w:proofErr w:type="gramEnd"/>
+                              <w:r>
+                                <w:rPr>
+                                  <w:rFonts w:ascii="Consolas" w:hAnsi="Consolas"/>
+                                  <w:sz w:val="20"/>
+                                  <w:szCs w:val="24"/>
+                                </w:rPr>
+                                <w:t xml:space="preserve"> buy = yes</w:t>
                               </w:r>
                             </w:p>
                           </w:tc>
@@ -4603,7 +4821,23 @@
           <w:sz w:val="24"/>
           <w:szCs w:val="24"/>
         </w:rPr>
-        <w:t xml:space="preserve"> (i.e. the table in 2.2 is training partition </w:t>
+        <w:t xml:space="preserve"> (</w:t>
+      </w:r>
+      <w:proofErr w:type="gramStart"/>
+      <w:r>
+        <w:rPr>
+          <w:sz w:val="24"/>
+          <w:szCs w:val="24"/>
+        </w:rPr>
+        <w:t>i.e.</w:t>
+      </w:r>
+      <w:proofErr w:type="gramEnd"/>
+      <w:r>
+        <w:rPr>
+          <w:sz w:val="24"/>
+          <w:szCs w:val="24"/>
+        </w:rPr>
+        <w:t xml:space="preserve"> the table in 2.2 is training partition </w:t>
       </w:r>
     </w:p>
     <w:p>
@@ -5016,26 +5250,32 @@
       <w:tab/>
     </w:r>
     <w:r>
-      <w:t>Name _____</w:t>
+      <w:t>Name __</w:t>
     </w:r>
     <w:r>
       <w:softHyphen/>
     </w:r>
+    <w:proofErr w:type="spellStart"/>
     <w:r>
-      <w:softHyphen/>
+      <w:t>Nitchayanin</w:t>
+    </w:r>
+    <w:proofErr w:type="spellEnd"/>
+    <w:r>
+      <w:t xml:space="preserve"> </w:t>
+    </w:r>
+    <w:proofErr w:type="spellStart"/>
+    <w:r>
+      <w:t>Thamkunanon</w:t>
+    </w:r>
+    <w:proofErr w:type="spellEnd"/>
+    <w:r>
+      <w:t>__ ID _</w:t>
     </w:r>
     <w:r>
-      <w:softHyphen/>
+      <w:t>6580081</w:t>
     </w:r>
     <w:r>
-      <w:softHyphen/>
-    </w:r>
-    <w:r>
-      <w:softHyphen/>
-    </w:r>
-    <w:r>
-      <w:softHyphen/>
-      <w:t>____________________ ID ____________</w:t>
+      <w:t>_</w:t>
     </w:r>
   </w:p>
   <w:p>

</xml_diff>

<commit_message>
vault backup: 2025-11-14 13:09:32
</commit_message>
<xml_diff>
--- a/Process/Ex5/E425_ex5.docx
+++ b/Process/Ex5/E425_ex5.docx
@@ -916,6 +916,87 @@
                 <w:szCs w:val="24"/>
               </w:rPr>
             </w:pPr>
+            <w:r>
+              <w:rPr>
+                <w:sz w:val="24"/>
+                <w:szCs w:val="24"/>
+              </w:rPr>
+              <w:t>RMSE = 67.354</w:t>
+            </w:r>
+          </w:p>
+          <w:p>
+            <w:pPr>
+              <w:spacing w:line="276" w:lineRule="auto"/>
+              <w:jc w:val="both"/>
+              <w:rPr>
+                <w:sz w:val="24"/>
+                <w:szCs w:val="24"/>
+              </w:rPr>
+            </w:pPr>
+            <w:r>
+              <w:rPr>
+                <w:sz w:val="24"/>
+                <w:szCs w:val="24"/>
+              </w:rPr>
+              <w:t>RRSE = 0.742</w:t>
+            </w:r>
+          </w:p>
+          <w:p>
+            <w:pPr>
+              <w:spacing w:line="276" w:lineRule="auto"/>
+              <w:jc w:val="both"/>
+              <w:rPr>
+                <w:sz w:val="24"/>
+                <w:szCs w:val="24"/>
+              </w:rPr>
+            </w:pPr>
+            <w:r>
+              <w:rPr>
+                <w:sz w:val="24"/>
+                <w:szCs w:val="24"/>
+              </w:rPr>
+              <w:t>r = 0.757</w:t>
+            </w:r>
+          </w:p>
+          <w:p>
+            <w:pPr>
+              <w:spacing w:line="276" w:lineRule="auto"/>
+              <w:jc w:val="both"/>
+              <w:rPr>
+                <w:sz w:val="24"/>
+                <w:szCs w:val="24"/>
+              </w:rPr>
+            </w:pPr>
+            <w:r>
+              <w:rPr>
+                <w:sz w:val="24"/>
+                <w:szCs w:val="24"/>
+              </w:rPr>
+              <w:t>r</w:t>
+            </w:r>
+            <w:r>
+              <w:rPr>
+                <w:sz w:val="24"/>
+                <w:szCs w:val="24"/>
+                <w:vertAlign w:val="superscript"/>
+              </w:rPr>
+              <w:t>2</w:t>
+            </w:r>
+            <w:r>
+              <w:rPr>
+                <w:sz w:val="24"/>
+                <w:szCs w:val="24"/>
+                <w:vertAlign w:val="superscript"/>
+              </w:rPr>
+              <w:t xml:space="preserve"> </w:t>
+            </w:r>
+            <w:r>
+              <w:rPr>
+                <w:sz w:val="24"/>
+                <w:szCs w:val="24"/>
+              </w:rPr>
+              <w:t>= 0.573</w:t>
+            </w:r>
           </w:p>
         </w:tc>
       </w:tr>
@@ -969,6 +1050,121 @@
                 <w:szCs w:val="24"/>
               </w:rPr>
             </w:pPr>
+            <w:r>
+              <w:rPr>
+                <w:sz w:val="24"/>
+                <w:szCs w:val="24"/>
+              </w:rPr>
+              <w:t xml:space="preserve">RMSE = </w:t>
+            </w:r>
+            <w:r>
+              <w:rPr>
+                <w:sz w:val="24"/>
+                <w:szCs w:val="24"/>
+              </w:rPr>
+              <w:t>6</w:t>
+            </w:r>
+            <w:r>
+              <w:rPr>
+                <w:sz w:val="24"/>
+                <w:szCs w:val="24"/>
+              </w:rPr>
+              <w:t>6.419</w:t>
+            </w:r>
+          </w:p>
+          <w:p>
+            <w:pPr>
+              <w:spacing w:line="276" w:lineRule="auto"/>
+              <w:jc w:val="both"/>
+              <w:rPr>
+                <w:sz w:val="24"/>
+                <w:szCs w:val="24"/>
+              </w:rPr>
+            </w:pPr>
+            <w:r>
+              <w:rPr>
+                <w:sz w:val="24"/>
+                <w:szCs w:val="24"/>
+              </w:rPr>
+              <w:t>RRSE = 0.</w:t>
+            </w:r>
+            <w:r>
+              <w:rPr>
+                <w:sz w:val="24"/>
+                <w:szCs w:val="24"/>
+              </w:rPr>
+              <w:t>732</w:t>
+            </w:r>
+          </w:p>
+          <w:p>
+            <w:pPr>
+              <w:spacing w:line="276" w:lineRule="auto"/>
+              <w:jc w:val="both"/>
+              <w:rPr>
+                <w:sz w:val="24"/>
+                <w:szCs w:val="24"/>
+              </w:rPr>
+            </w:pPr>
+            <w:r>
+              <w:rPr>
+                <w:sz w:val="24"/>
+                <w:szCs w:val="24"/>
+              </w:rPr>
+              <w:t>r = 0.</w:t>
+            </w:r>
+            <w:r>
+              <w:rPr>
+                <w:sz w:val="24"/>
+                <w:szCs w:val="24"/>
+              </w:rPr>
+              <w:t>762</w:t>
+            </w:r>
+          </w:p>
+          <w:p>
+            <w:pPr>
+              <w:spacing w:line="276" w:lineRule="auto"/>
+              <w:jc w:val="both"/>
+              <w:rPr>
+                <w:sz w:val="24"/>
+                <w:szCs w:val="24"/>
+              </w:rPr>
+            </w:pPr>
+            <w:r>
+              <w:rPr>
+                <w:sz w:val="24"/>
+                <w:szCs w:val="24"/>
+              </w:rPr>
+              <w:t>r</w:t>
+            </w:r>
+            <w:r>
+              <w:rPr>
+                <w:sz w:val="24"/>
+                <w:szCs w:val="24"/>
+                <w:vertAlign w:val="superscript"/>
+              </w:rPr>
+              <w:t xml:space="preserve">2 </w:t>
+            </w:r>
+            <w:r>
+              <w:rPr>
+                <w:sz w:val="24"/>
+                <w:szCs w:val="24"/>
+              </w:rPr>
+              <w:t>=</w:t>
+            </w:r>
+            <w:r>
+              <w:rPr>
+                <w:sz w:val="24"/>
+                <w:szCs w:val="24"/>
+              </w:rPr>
+              <w:t xml:space="preserve"> 0.</w:t>
+            </w:r>
+            <w:r>
+              <w:rPr>
+                <w:sz w:val="24"/>
+                <w:szCs w:val="24"/>
+              </w:rPr>
+              <w:t>581</w:t>
+            </w:r>
           </w:p>
         </w:tc>
       </w:tr>
@@ -1012,7 +1208,45 @@
                 <w:sz w:val="24"/>
                 <w:szCs w:val="24"/>
               </w:rPr>
-              <w:t xml:space="preserve">Redundant attributes = </w:t>
+              <w:t>Redundant attributes =</w:t>
+            </w:r>
+            <w:r>
+              <w:rPr>
+                <w:sz w:val="24"/>
+                <w:szCs w:val="24"/>
+              </w:rPr>
+              <w:t xml:space="preserve"> CHMIN</w:t>
+            </w:r>
+          </w:p>
+          <w:p>
+            <w:pPr>
+              <w:spacing w:line="276" w:lineRule="auto"/>
+              <w:jc w:val="both"/>
+              <w:rPr>
+                <w:sz w:val="24"/>
+                <w:szCs w:val="24"/>
+              </w:rPr>
+            </w:pPr>
+            <w:r>
+              <w:rPr>
+                <w:sz w:val="24"/>
+                <w:szCs w:val="24"/>
+              </w:rPr>
+              <w:t xml:space="preserve">Result from Step 2 is better because we removed features </w:t>
+            </w:r>
+            <w:r>
+              <w:rPr>
+                <w:sz w:val="24"/>
+                <w:szCs w:val="24"/>
+              </w:rPr>
+              <w:t xml:space="preserve">with less weights </w:t>
+            </w:r>
+            <w:r>
+              <w:rPr>
+                <w:sz w:val="24"/>
+                <w:szCs w:val="24"/>
+              </w:rPr>
+              <w:t>and features that have collinearity property</w:t>
             </w:r>
           </w:p>
         </w:tc>
@@ -1035,7 +1269,15 @@
                 <w:sz w:val="24"/>
                 <w:szCs w:val="24"/>
               </w:rPr>
-              <w:t>Also submit your workflow that performs both steps. The output in each step must include linear regression table and performance vector (RMSE, RRSE, r, and r</w:t>
+              <w:t xml:space="preserve">Also submit your workflow that performs both steps. The output in each step must include linear regression table and </w:t>
+            </w:r>
+            <w:r>
+              <w:rPr>
+                <w:sz w:val="24"/>
+                <w:szCs w:val="24"/>
+              </w:rPr>
+              <w:lastRenderedPageBreak/>
+              <w:t>performance vector (RMSE, RRSE, r, and r</w:t>
             </w:r>
             <w:r>
               <w:rPr>
@@ -1128,7 +1370,6 @@
           <w:sz w:val="24"/>
           <w:szCs w:val="24"/>
         </w:rPr>
-        <w:lastRenderedPageBreak/>
         <w:t>1.</w:t>
       </w:r>
       <w:r>
@@ -2809,7 +3050,25 @@
                                         <w:sz w:val="20"/>
                                         <w:szCs w:val="24"/>
                                       </w:rPr>
-                                      <w:t xml:space="preserve">if A = F  then buy = no </w:t>
+                                      <w:t xml:space="preserve">if A = </w:t>
+                                    </w:r>
+                                    <w:proofErr w:type="gramStart"/>
+                                    <w:r>
+                                      <w:rPr>
+                                        <w:rFonts w:ascii="Consolas" w:hAnsi="Consolas"/>
+                                        <w:sz w:val="20"/>
+                                        <w:szCs w:val="24"/>
+                                      </w:rPr>
+                                      <w:t>F  then</w:t>
+                                    </w:r>
+                                    <w:proofErr w:type="gramEnd"/>
+                                    <w:r>
+                                      <w:rPr>
+                                        <w:rFonts w:ascii="Consolas" w:hAnsi="Consolas"/>
+                                        <w:sz w:val="20"/>
+                                        <w:szCs w:val="24"/>
+                                      </w:rPr>
+                                      <w:t xml:space="preserve"> buy = no </w:t>
                                     </w:r>
                                   </w:p>
                                   <w:p>
@@ -2826,7 +3085,25 @@
                                         <w:sz w:val="20"/>
                                         <w:szCs w:val="24"/>
                                       </w:rPr>
-                                      <w:t xml:space="preserve">if A = T  then buy = yes </w:t>
+                                      <w:t xml:space="preserve">if A = </w:t>
+                                    </w:r>
+                                    <w:proofErr w:type="gramStart"/>
+                                    <w:r>
+                                      <w:rPr>
+                                        <w:rFonts w:ascii="Consolas" w:hAnsi="Consolas"/>
+                                        <w:sz w:val="20"/>
+                                        <w:szCs w:val="24"/>
+                                      </w:rPr>
+                                      <w:t>T  then</w:t>
+                                    </w:r>
+                                    <w:proofErr w:type="gramEnd"/>
+                                    <w:r>
+                                      <w:rPr>
+                                        <w:rFonts w:ascii="Consolas" w:hAnsi="Consolas"/>
+                                        <w:sz w:val="20"/>
+                                        <w:szCs w:val="24"/>
+                                      </w:rPr>
+                                      <w:t xml:space="preserve"> buy = yes </w:t>
                                     </w:r>
                                   </w:p>
                                 </w:tc>
@@ -4047,7 +4324,25 @@
                                   <w:sz w:val="20"/>
                                   <w:szCs w:val="24"/>
                                 </w:rPr>
-                                <w:t xml:space="preserve">if A = F  then buy = no </w:t>
+                                <w:t xml:space="preserve">if A = </w:t>
+                              </w:r>
+                              <w:proofErr w:type="gramStart"/>
+                              <w:r>
+                                <w:rPr>
+                                  <w:rFonts w:ascii="Consolas" w:hAnsi="Consolas"/>
+                                  <w:sz w:val="20"/>
+                                  <w:szCs w:val="24"/>
+                                </w:rPr>
+                                <w:t>F  then</w:t>
+                              </w:r>
+                              <w:proofErr w:type="gramEnd"/>
+                              <w:r>
+                                <w:rPr>
+                                  <w:rFonts w:ascii="Consolas" w:hAnsi="Consolas"/>
+                                  <w:sz w:val="20"/>
+                                  <w:szCs w:val="24"/>
+                                </w:rPr>
+                                <w:t xml:space="preserve"> buy = no </w:t>
                               </w:r>
                             </w:p>
                             <w:p>
@@ -4064,7 +4359,25 @@
                                   <w:sz w:val="20"/>
                                   <w:szCs w:val="24"/>
                                 </w:rPr>
-                                <w:t xml:space="preserve">if A = T  then buy = yes </w:t>
+                                <w:t xml:space="preserve">if A = </w:t>
+                              </w:r>
+                              <w:proofErr w:type="gramStart"/>
+                              <w:r>
+                                <w:rPr>
+                                  <w:rFonts w:ascii="Consolas" w:hAnsi="Consolas"/>
+                                  <w:sz w:val="20"/>
+                                  <w:szCs w:val="24"/>
+                                </w:rPr>
+                                <w:t>T  then</w:t>
+                              </w:r>
+                              <w:proofErr w:type="gramEnd"/>
+                              <w:r>
+                                <w:rPr>
+                                  <w:rFonts w:ascii="Consolas" w:hAnsi="Consolas"/>
+                                  <w:sz w:val="20"/>
+                                  <w:szCs w:val="24"/>
+                                </w:rPr>
+                                <w:t xml:space="preserve"> buy = yes </w:t>
                               </w:r>
                             </w:p>
                           </w:tc>
@@ -4319,7 +4632,6 @@
           <w:sz w:val="24"/>
           <w:szCs w:val="24"/>
         </w:rPr>
-        <w:lastRenderedPageBreak/>
         <w:tab/>
         <w:t xml:space="preserve">2.2 </w:t>
       </w:r>
@@ -5079,6 +5391,7 @@
                 <w:sz w:val="24"/>
                 <w:szCs w:val="24"/>
               </w:rPr>
+              <w:lastRenderedPageBreak/>
               <w:t xml:space="preserve">(c) From the meta model, list all base classifiers that </w:t>
             </w:r>
             <w:r>

</xml_diff>

<commit_message>
vault backup: 2025-11-14 19:22:35
</commit_message>
<xml_diff>
--- a/Process/Ex5/E425_ex5.docx
+++ b/Process/Ex5/E425_ex5.docx
@@ -1588,6 +1588,127 @@
               </w:rPr>
               <w:t xml:space="preserve">Your method = </w:t>
             </w:r>
+            <w:r>
+              <w:rPr>
+                <w:sz w:val="24"/>
+                <w:szCs w:val="24"/>
+              </w:rPr>
+              <w:t>Neural Net</w:t>
+            </w:r>
+          </w:p>
+          <w:p>
+            <w:pPr>
+              <w:jc w:val="both"/>
+              <w:rPr>
+                <w:sz w:val="24"/>
+                <w:szCs w:val="24"/>
+              </w:rPr>
+            </w:pPr>
+            <w:r>
+              <w:rPr>
+                <w:sz w:val="24"/>
+                <w:szCs w:val="24"/>
+              </w:rPr>
+              <w:t>RMSE = 55.</w:t>
+            </w:r>
+            <w:r>
+              <w:rPr>
+                <w:sz w:val="24"/>
+                <w:szCs w:val="24"/>
+              </w:rPr>
+              <w:t>489</w:t>
+            </w:r>
+          </w:p>
+          <w:p>
+            <w:pPr>
+              <w:jc w:val="both"/>
+              <w:rPr>
+                <w:sz w:val="24"/>
+                <w:szCs w:val="24"/>
+              </w:rPr>
+            </w:pPr>
+            <w:r>
+              <w:rPr>
+                <w:sz w:val="24"/>
+                <w:szCs w:val="24"/>
+              </w:rPr>
+              <w:t>RRSE = 0.61</w:t>
+            </w:r>
+            <w:r>
+              <w:rPr>
+                <w:sz w:val="24"/>
+                <w:szCs w:val="24"/>
+              </w:rPr>
+              <w:t>1</w:t>
+            </w:r>
+          </w:p>
+          <w:p>
+            <w:pPr>
+              <w:jc w:val="both"/>
+              <w:rPr>
+                <w:sz w:val="24"/>
+                <w:szCs w:val="24"/>
+              </w:rPr>
+            </w:pPr>
+            <w:r>
+              <w:rPr>
+                <w:sz w:val="24"/>
+                <w:szCs w:val="24"/>
+              </w:rPr>
+              <w:t>r = 0.79</w:t>
+            </w:r>
+            <w:r>
+              <w:rPr>
+                <w:sz w:val="24"/>
+                <w:szCs w:val="24"/>
+              </w:rPr>
+              <w:t>9</w:t>
+            </w:r>
+          </w:p>
+          <w:p>
+            <w:pPr>
+              <w:jc w:val="both"/>
+              <w:rPr>
+                <w:sz w:val="24"/>
+                <w:szCs w:val="24"/>
+              </w:rPr>
+            </w:pPr>
+            <w:r>
+              <w:rPr>
+                <w:sz w:val="24"/>
+                <w:szCs w:val="24"/>
+              </w:rPr>
+              <w:t>r</w:t>
+            </w:r>
+            <w:r>
+              <w:rPr>
+                <w:sz w:val="24"/>
+                <w:szCs w:val="24"/>
+                <w:vertAlign w:val="superscript"/>
+              </w:rPr>
+              <w:t xml:space="preserve">2 </w:t>
+            </w:r>
+            <w:r>
+              <w:rPr>
+                <w:sz w:val="24"/>
+                <w:szCs w:val="24"/>
+              </w:rPr>
+              <w:t>=</w:t>
+            </w:r>
+            <w:r>
+              <w:rPr>
+                <w:sz w:val="24"/>
+                <w:szCs w:val="24"/>
+              </w:rPr>
+              <w:t xml:space="preserve"> 0.63</w:t>
+            </w:r>
+            <w:r>
+              <w:rPr>
+                <w:sz w:val="24"/>
+                <w:szCs w:val="24"/>
+              </w:rPr>
+              <w:t>8</w:t>
+            </w:r>
           </w:p>
         </w:tc>
       </w:tr>
@@ -1648,6 +1769,41 @@
                 <w:szCs w:val="24"/>
               </w:rPr>
             </w:pPr>
+            <w:r>
+              <w:rPr>
+                <w:sz w:val="24"/>
+                <w:szCs w:val="24"/>
+              </w:rPr>
+              <w:t>I use Weight</w:t>
+            </w:r>
+            <w:r>
+              <w:rPr>
+                <w:sz w:val="24"/>
+                <w:szCs w:val="24"/>
+              </w:rPr>
+              <w:t xml:space="preserve"> by Correlation to achieve higher performance </w:t>
+            </w:r>
+            <w:r>
+              <w:rPr>
+                <w:sz w:val="24"/>
+                <w:szCs w:val="24"/>
+              </w:rPr>
+              <w:t>because</w:t>
+            </w:r>
+            <w:r>
+              <w:rPr>
+                <w:sz w:val="24"/>
+                <w:szCs w:val="24"/>
+              </w:rPr>
+              <w:t xml:space="preserve"> it only keeps features with strong linear relationship with the target PERF</w:t>
+            </w:r>
+            <w:r>
+              <w:rPr>
+                <w:sz w:val="24"/>
+                <w:szCs w:val="24"/>
+              </w:rPr>
+              <w:t>. I also used normalization parameter in neural net operator to scale all the attributes</w:t>
+            </w:r>
           </w:p>
         </w:tc>
       </w:tr>
@@ -1693,6 +1849,159 @@
               <w:t>Explain setting (diff from classification)</w:t>
             </w:r>
           </w:p>
+          <w:p>
+            <w:pPr>
+              <w:jc w:val="both"/>
+              <w:rPr>
+                <w:sz w:val="24"/>
+                <w:szCs w:val="24"/>
+              </w:rPr>
+            </w:pPr>
+            <w:r>
+              <w:rPr>
+                <w:sz w:val="24"/>
+                <w:szCs w:val="24"/>
+              </w:rPr>
+              <w:t xml:space="preserve">But for this kind of task, </w:t>
+            </w:r>
+            <w:r>
+              <w:rPr>
+                <w:sz w:val="24"/>
+                <w:szCs w:val="24"/>
+              </w:rPr>
+              <w:t xml:space="preserve">it doesn’t require any type conversion since </w:t>
+            </w:r>
+            <w:r>
+              <w:rPr>
+                <w:sz w:val="24"/>
+                <w:szCs w:val="24"/>
+              </w:rPr>
+              <w:t xml:space="preserve">all attributes are </w:t>
+            </w:r>
+            <w:r>
+              <w:rPr>
+                <w:sz w:val="24"/>
+                <w:szCs w:val="24"/>
+              </w:rPr>
+              <w:t xml:space="preserve">already </w:t>
+            </w:r>
+            <w:r>
+              <w:rPr>
+                <w:sz w:val="24"/>
+                <w:szCs w:val="24"/>
+              </w:rPr>
+              <w:t xml:space="preserve">numerical. </w:t>
+            </w:r>
+            <w:proofErr w:type="gramStart"/>
+            <w:r>
+              <w:rPr>
+                <w:sz w:val="24"/>
+                <w:szCs w:val="24"/>
+              </w:rPr>
+              <w:t>So</w:t>
+            </w:r>
+            <w:proofErr w:type="gramEnd"/>
+            <w:r>
+              <w:rPr>
+                <w:sz w:val="24"/>
+                <w:szCs w:val="24"/>
+              </w:rPr>
+              <w:t xml:space="preserve"> each </w:t>
+            </w:r>
+            <w:r>
+              <w:rPr>
+                <w:sz w:val="24"/>
+                <w:szCs w:val="24"/>
+              </w:rPr>
+              <w:t xml:space="preserve">input </w:t>
+            </w:r>
+            <w:r>
+              <w:rPr>
+                <w:sz w:val="24"/>
+                <w:szCs w:val="24"/>
+              </w:rPr>
+              <w:t xml:space="preserve">node represents each </w:t>
+            </w:r>
+            <w:r>
+              <w:rPr>
+                <w:sz w:val="24"/>
+                <w:szCs w:val="24"/>
+              </w:rPr>
+              <w:t xml:space="preserve">numerical </w:t>
+            </w:r>
+            <w:r>
+              <w:rPr>
+                <w:sz w:val="24"/>
+                <w:szCs w:val="24"/>
+              </w:rPr>
+              <w:t>attribute</w:t>
+            </w:r>
+            <w:r>
+              <w:rPr>
+                <w:sz w:val="24"/>
+                <w:szCs w:val="24"/>
+              </w:rPr>
+              <w:t xml:space="preserve"> directly</w:t>
+            </w:r>
+            <w:r>
+              <w:rPr>
+                <w:sz w:val="24"/>
+                <w:szCs w:val="24"/>
+              </w:rPr>
+              <w:t>.</w:t>
+            </w:r>
+            <w:r>
+              <w:rPr>
+                <w:sz w:val="24"/>
+                <w:szCs w:val="24"/>
+              </w:rPr>
+              <w:t xml:space="preserve"> </w:t>
+            </w:r>
+            <w:r>
+              <w:rPr>
+                <w:sz w:val="24"/>
+                <w:szCs w:val="24"/>
+              </w:rPr>
+              <w:t>A</w:t>
+            </w:r>
+            <w:r>
+              <w:rPr>
+                <w:sz w:val="24"/>
+                <w:szCs w:val="24"/>
+              </w:rPr>
+              <w:t xml:space="preserve">lso, in regression task, neural net uses a numerical </w:t>
+            </w:r>
+            <w:proofErr w:type="gramStart"/>
+            <w:r>
+              <w:rPr>
+                <w:sz w:val="24"/>
+                <w:szCs w:val="24"/>
+              </w:rPr>
+              <w:t>label</w:t>
+            </w:r>
+            <w:proofErr w:type="gramEnd"/>
+            <w:r>
+              <w:rPr>
+                <w:sz w:val="24"/>
+                <w:szCs w:val="24"/>
+              </w:rPr>
+              <w:t xml:space="preserve"> so </w:t>
+            </w:r>
+            <w:r>
+              <w:rPr>
+                <w:sz w:val="24"/>
+                <w:szCs w:val="24"/>
+              </w:rPr>
+              <w:t xml:space="preserve">the output node is set to a single linear output instead of multiple class neurons like in classification task. </w:t>
+            </w:r>
+            <w:r>
+              <w:rPr>
+                <w:sz w:val="24"/>
+                <w:szCs w:val="24"/>
+              </w:rPr>
+              <w:t>Everything else remains the same.</w:t>
+            </w:r>
+          </w:p>
         </w:tc>
       </w:tr>
     </w:tbl>
@@ -1726,6 +2035,96 @@
           <w:szCs w:val="24"/>
         </w:rPr>
       </w:pPr>
+    </w:p>
+    <w:p>
+      <w:pPr>
+        <w:spacing w:after="0"/>
+        <w:jc w:val="both"/>
+        <w:rPr>
+          <w:sz w:val="24"/>
+          <w:szCs w:val="24"/>
+        </w:rPr>
+      </w:pPr>
+    </w:p>
+    <w:p>
+      <w:pPr>
+        <w:spacing w:after="0"/>
+        <w:jc w:val="both"/>
+        <w:rPr>
+          <w:sz w:val="24"/>
+          <w:szCs w:val="24"/>
+        </w:rPr>
+      </w:pPr>
+    </w:p>
+    <w:p>
+      <w:pPr>
+        <w:spacing w:after="0"/>
+        <w:jc w:val="both"/>
+        <w:rPr>
+          <w:sz w:val="24"/>
+          <w:szCs w:val="24"/>
+        </w:rPr>
+      </w:pPr>
+    </w:p>
+    <w:p>
+      <w:pPr>
+        <w:spacing w:after="0"/>
+        <w:jc w:val="both"/>
+        <w:rPr>
+          <w:sz w:val="24"/>
+          <w:szCs w:val="24"/>
+        </w:rPr>
+      </w:pPr>
+    </w:p>
+    <w:p>
+      <w:pPr>
+        <w:spacing w:after="0"/>
+        <w:jc w:val="both"/>
+        <w:rPr>
+          <w:sz w:val="24"/>
+          <w:szCs w:val="24"/>
+        </w:rPr>
+      </w:pPr>
+    </w:p>
+    <w:p>
+      <w:pPr>
+        <w:spacing w:after="0"/>
+        <w:jc w:val="both"/>
+        <w:rPr>
+          <w:sz w:val="24"/>
+          <w:szCs w:val="24"/>
+        </w:rPr>
+      </w:pPr>
+    </w:p>
+    <w:p>
+      <w:pPr>
+        <w:spacing w:after="0"/>
+        <w:jc w:val="both"/>
+        <w:rPr>
+          <w:sz w:val="24"/>
+          <w:szCs w:val="24"/>
+        </w:rPr>
+      </w:pPr>
+    </w:p>
+    <w:p>
+      <w:pPr>
+        <w:spacing w:after="0"/>
+        <w:jc w:val="both"/>
+        <w:rPr>
+          <w:sz w:val="24"/>
+          <w:szCs w:val="24"/>
+        </w:rPr>
+      </w:pPr>
+    </w:p>
+    <w:p>
+      <w:pPr>
+        <w:spacing w:after="0"/>
+        <w:jc w:val="both"/>
+        <w:rPr>
+          <w:sz w:val="24"/>
+          <w:szCs w:val="24"/>
+        </w:rPr>
+      </w:pPr>
       <w:r>
         <w:rPr>
           <w:sz w:val="24"/>
@@ -1802,6 +2201,7 @@
           <w:sz w:val="24"/>
           <w:szCs w:val="24"/>
         </w:rPr>
+        <w:lastRenderedPageBreak/>
         <mc:AlternateContent>
           <mc:Choice Requires="wpg">
             <w:drawing>
@@ -4894,6 +5294,7 @@
                 <w:sz w:val="24"/>
                 <w:szCs w:val="24"/>
               </w:rPr>
+              <w:lastRenderedPageBreak/>
               <w:t xml:space="preserve">(b) </w:t>
             </w:r>
             <w:r>
@@ -5391,7 +5792,6 @@
                 <w:sz w:val="24"/>
                 <w:szCs w:val="24"/>
               </w:rPr>
-              <w:lastRenderedPageBreak/>
               <w:t xml:space="preserve">(c) From the meta model, list all base classifiers that </w:t>
             </w:r>
             <w:r>

</xml_diff>

<commit_message>
vault backup: 2025-11-14 19:27:41
</commit_message>
<xml_diff>
--- a/Process/Ex5/E425_ex5.docx
+++ b/Process/Ex5/E425_ex5.docx
@@ -1862,7 +1862,14 @@
                 <w:sz w:val="24"/>
                 <w:szCs w:val="24"/>
               </w:rPr>
-              <w:t xml:space="preserve">But for this kind of task, </w:t>
+              <w:t>For</w:t>
+            </w:r>
+            <w:r>
+              <w:rPr>
+                <w:sz w:val="24"/>
+                <w:szCs w:val="24"/>
+              </w:rPr>
+              <w:t xml:space="preserve"> this kind of task, </w:t>
             </w:r>
             <w:r>
               <w:rPr>
@@ -2125,11 +2132,32 @@
           <w:szCs w:val="24"/>
         </w:rPr>
       </w:pPr>
-      <w:r>
-        <w:rPr>
-          <w:sz w:val="24"/>
-          <w:szCs w:val="24"/>
-        </w:rPr>
+    </w:p>
+    <w:p>
+      <w:pPr>
+        <w:spacing w:after="0"/>
+        <w:jc w:val="both"/>
+        <w:rPr>
+          <w:sz w:val="24"/>
+          <w:szCs w:val="24"/>
+        </w:rPr>
+      </w:pPr>
+    </w:p>
+    <w:p>
+      <w:pPr>
+        <w:spacing w:after="0"/>
+        <w:jc w:val="both"/>
+        <w:rPr>
+          <w:sz w:val="24"/>
+          <w:szCs w:val="24"/>
+        </w:rPr>
+      </w:pPr>
+      <w:r>
+        <w:rPr>
+          <w:sz w:val="24"/>
+          <w:szCs w:val="24"/>
+        </w:rPr>
+        <w:lastRenderedPageBreak/>
         <w:t xml:space="preserve">2. </w:t>
       </w:r>
       <w:r>
@@ -2201,7 +2229,6 @@
           <w:sz w:val="24"/>
           <w:szCs w:val="24"/>
         </w:rPr>
-        <w:lastRenderedPageBreak/>
         <mc:AlternateContent>
           <mc:Choice Requires="wpg">
             <w:drawing>
@@ -5294,7 +5321,6 @@
                 <w:sz w:val="24"/>
                 <w:szCs w:val="24"/>
               </w:rPr>
-              <w:lastRenderedPageBreak/>
               <w:t xml:space="preserve">(b) </w:t>
             </w:r>
             <w:r>

</xml_diff>

<commit_message>
vault backup: 2025-11-14 19:57:53
</commit_message>
<xml_diff>
--- a/Process/Ex5/E425_ex5.docx
+++ b/Process/Ex5/E425_ex5.docx
@@ -2285,7 +2285,7 @@
                                   <w:tcPr>
                                     <w:tcW w:w="4555" w:type="dxa"/>
                                     <w:gridSpan w:val="5"/>
-                                    <w:shd w:val="clear" w:color="auto" w:fill="EEECE1" w:themeFill="background2"/>
+                                    <w:shd w:val="clear" w:color="auto" w:fill="E7E6E6" w:themeFill="background2"/>
                                   </w:tcPr>
                                   <w:p>
                                     <w:pPr>
@@ -2301,7 +2301,7 @@
                                 <w:tc>
                                   <w:tcPr>
                                     <w:tcW w:w="907" w:type="dxa"/>
-                                    <w:shd w:val="clear" w:color="auto" w:fill="EEECE1" w:themeFill="background2"/>
+                                    <w:shd w:val="clear" w:color="auto" w:fill="E7E6E6" w:themeFill="background2"/>
                                   </w:tcPr>
                                   <w:p>
                                     <w:pPr>
@@ -2315,7 +2315,7 @@
                                 <w:tc>
                                   <w:tcPr>
                                     <w:tcW w:w="664" w:type="dxa"/>
-                                    <w:shd w:val="clear" w:color="auto" w:fill="EEECE1" w:themeFill="background2"/>
+                                    <w:shd w:val="clear" w:color="auto" w:fill="E7E6E6" w:themeFill="background2"/>
                                   </w:tcPr>
                                   <w:p>
                                     <w:pPr>
@@ -2329,7 +2329,7 @@
                                 <w:tc>
                                   <w:tcPr>
                                     <w:tcW w:w="739" w:type="dxa"/>
-                                    <w:shd w:val="clear" w:color="auto" w:fill="EEECE1" w:themeFill="background2"/>
+                                    <w:shd w:val="clear" w:color="auto" w:fill="E7E6E6" w:themeFill="background2"/>
                                   </w:tcPr>
                                   <w:p>
                                     <w:pPr>
@@ -2343,7 +2343,7 @@
                                 <w:tc>
                                   <w:tcPr>
                                     <w:tcW w:w="1065" w:type="dxa"/>
-                                    <w:shd w:val="clear" w:color="auto" w:fill="EEECE1" w:themeFill="background2"/>
+                                    <w:shd w:val="clear" w:color="auto" w:fill="E7E6E6" w:themeFill="background2"/>
                                   </w:tcPr>
                                   <w:p>
                                     <w:pPr>
@@ -2357,7 +2357,7 @@
                                 <w:tc>
                                   <w:tcPr>
                                     <w:tcW w:w="1180" w:type="dxa"/>
-                                    <w:shd w:val="clear" w:color="auto" w:fill="EEECE1" w:themeFill="background2"/>
+                                    <w:shd w:val="clear" w:color="auto" w:fill="E7E6E6" w:themeFill="background2"/>
                                   </w:tcPr>
                                   <w:p>
                                     <w:pPr>
@@ -3084,7 +3084,7 @@
                                 <w:tc>
                                   <w:tcPr>
                                     <w:tcW w:w="4585" w:type="dxa"/>
-                                    <w:shd w:val="clear" w:color="auto" w:fill="EEECE1" w:themeFill="background2"/>
+                                    <w:shd w:val="clear" w:color="auto" w:fill="E7E6E6" w:themeFill="background2"/>
                                     <w:tcMar>
                                       <w:top w:w="14" w:type="dxa"/>
                                       <w:left w:w="115" w:type="dxa"/>
@@ -3580,7 +3580,7 @@
                             <w:tcPr>
                               <w:tcW w:w="4555" w:type="dxa"/>
                               <w:gridSpan w:val="5"/>
-                              <w:shd w:val="clear" w:color="auto" w:fill="EEECE1" w:themeFill="background2"/>
+                              <w:shd w:val="clear" w:color="auto" w:fill="E7E6E6" w:themeFill="background2"/>
                             </w:tcPr>
                             <w:p>
                               <w:pPr>
@@ -3596,7 +3596,7 @@
                           <w:tc>
                             <w:tcPr>
                               <w:tcW w:w="907" w:type="dxa"/>
-                              <w:shd w:val="clear" w:color="auto" w:fill="EEECE1" w:themeFill="background2"/>
+                              <w:shd w:val="clear" w:color="auto" w:fill="E7E6E6" w:themeFill="background2"/>
                             </w:tcPr>
                             <w:p>
                               <w:pPr>
@@ -3610,7 +3610,7 @@
                           <w:tc>
                             <w:tcPr>
                               <w:tcW w:w="664" w:type="dxa"/>
-                              <w:shd w:val="clear" w:color="auto" w:fill="EEECE1" w:themeFill="background2"/>
+                              <w:shd w:val="clear" w:color="auto" w:fill="E7E6E6" w:themeFill="background2"/>
                             </w:tcPr>
                             <w:p>
                               <w:pPr>
@@ -3624,7 +3624,7 @@
                           <w:tc>
                             <w:tcPr>
                               <w:tcW w:w="739" w:type="dxa"/>
-                              <w:shd w:val="clear" w:color="auto" w:fill="EEECE1" w:themeFill="background2"/>
+                              <w:shd w:val="clear" w:color="auto" w:fill="E7E6E6" w:themeFill="background2"/>
                             </w:tcPr>
                             <w:p>
                               <w:pPr>
@@ -3638,7 +3638,7 @@
                           <w:tc>
                             <w:tcPr>
                               <w:tcW w:w="1065" w:type="dxa"/>
-                              <w:shd w:val="clear" w:color="auto" w:fill="EEECE1" w:themeFill="background2"/>
+                              <w:shd w:val="clear" w:color="auto" w:fill="E7E6E6" w:themeFill="background2"/>
                             </w:tcPr>
                             <w:p>
                               <w:pPr>
@@ -3652,7 +3652,7 @@
                           <w:tc>
                             <w:tcPr>
                               <w:tcW w:w="1180" w:type="dxa"/>
-                              <w:shd w:val="clear" w:color="auto" w:fill="EEECE1" w:themeFill="background2"/>
+                              <w:shd w:val="clear" w:color="auto" w:fill="E7E6E6" w:themeFill="background2"/>
                             </w:tcPr>
                             <w:p>
                               <w:pPr>
@@ -4358,7 +4358,7 @@
                           <w:tc>
                             <w:tcPr>
                               <w:tcW w:w="4585" w:type="dxa"/>
-                              <w:shd w:val="clear" w:color="auto" w:fill="EEECE1" w:themeFill="background2"/>
+                              <w:shd w:val="clear" w:color="auto" w:fill="E7E6E6" w:themeFill="background2"/>
                               <w:tcMar>
                                 <w:top w:w="14" w:type="dxa"/>
                                 <w:left w:w="115" w:type="dxa"/>
@@ -4897,6 +4897,804 @@
               <w:rPr>
                 <w:sz w:val="24"/>
                 <w:szCs w:val="24"/>
+                <w:u w:val="single"/>
+              </w:rPr>
+            </w:pPr>
+            <w:r>
+              <w:rPr>
+                <w:sz w:val="24"/>
+                <w:szCs w:val="24"/>
+                <w:u w:val="single"/>
+              </w:rPr>
+              <w:t>Round 1</w:t>
+            </w:r>
+          </w:p>
+          <w:p>
+            <w:pPr>
+              <w:jc w:val="both"/>
+              <w:rPr>
+                <w:sz w:val="24"/>
+                <w:szCs w:val="24"/>
+              </w:rPr>
+            </w:pPr>
+            <w:r>
+              <w:rPr>
+                <w:sz w:val="24"/>
+                <w:szCs w:val="24"/>
+              </w:rPr>
+              <w:t>Record 1 = yes, correct</w:t>
+            </w:r>
+          </w:p>
+          <w:p>
+            <w:pPr>
+              <w:jc w:val="both"/>
+              <w:rPr>
+                <w:sz w:val="24"/>
+                <w:szCs w:val="24"/>
+              </w:rPr>
+            </w:pPr>
+            <w:r>
+              <w:rPr>
+                <w:sz w:val="24"/>
+                <w:szCs w:val="24"/>
+              </w:rPr>
+              <w:t>Record 2 = no, correct</w:t>
+            </w:r>
+          </w:p>
+          <w:p>
+            <w:pPr>
+              <w:jc w:val="both"/>
+              <w:rPr>
+                <w:sz w:val="24"/>
+                <w:szCs w:val="24"/>
+              </w:rPr>
+            </w:pPr>
+            <w:r>
+              <w:rPr>
+                <w:sz w:val="24"/>
+                <w:szCs w:val="24"/>
+              </w:rPr>
+              <w:t>Record 3 = yes, correct</w:t>
+            </w:r>
+          </w:p>
+          <w:p>
+            <w:pPr>
+              <w:jc w:val="both"/>
+              <w:rPr>
+                <w:sz w:val="24"/>
+                <w:szCs w:val="24"/>
+              </w:rPr>
+            </w:pPr>
+            <w:r>
+              <w:rPr>
+                <w:sz w:val="24"/>
+                <w:szCs w:val="24"/>
+              </w:rPr>
+              <w:t>Record 4 = no, correct</w:t>
+            </w:r>
+          </w:p>
+          <w:p>
+            <w:pPr>
+              <w:jc w:val="both"/>
+              <w:rPr>
+                <w:i/>
+                <w:iCs/>
+                <w:sz w:val="24"/>
+                <w:szCs w:val="24"/>
+              </w:rPr>
+            </w:pPr>
+            <w:r>
+              <w:rPr>
+                <w:i/>
+                <w:iCs/>
+                <w:sz w:val="24"/>
+                <w:szCs w:val="24"/>
+              </w:rPr>
+              <w:t>Record 5 = yes, incorrect</w:t>
+            </w:r>
+          </w:p>
+          <w:p>
+            <w:pPr>
+              <w:jc w:val="both"/>
+              <w:rPr>
+                <w:sz w:val="24"/>
+                <w:szCs w:val="24"/>
+              </w:rPr>
+            </w:pPr>
+            <w:r>
+              <w:rPr>
+                <w:sz w:val="24"/>
+                <w:szCs w:val="24"/>
+              </w:rPr>
+              <w:t>Record 6 = yes, correct</w:t>
+            </w:r>
+          </w:p>
+          <w:p>
+            <w:pPr>
+              <w:jc w:val="both"/>
+              <w:rPr>
+                <w:sz w:val="24"/>
+                <w:szCs w:val="24"/>
+              </w:rPr>
+            </w:pPr>
+            <w:r>
+              <w:rPr>
+                <w:sz w:val="24"/>
+                <w:szCs w:val="24"/>
+              </w:rPr>
+              <w:t>Record 7 = no, correct</w:t>
+            </w:r>
+          </w:p>
+          <w:p>
+            <w:pPr>
+              <w:jc w:val="both"/>
+              <w:rPr>
+                <w:sz w:val="24"/>
+                <w:szCs w:val="24"/>
+              </w:rPr>
+            </w:pPr>
+            <w:r>
+              <w:rPr>
+                <w:sz w:val="24"/>
+                <w:szCs w:val="24"/>
+              </w:rPr>
+              <w:t>Record 8 = yes, correct</w:t>
+            </w:r>
+          </w:p>
+          <w:p>
+            <w:pPr>
+              <w:jc w:val="both"/>
+              <w:rPr>
+                <w:sz w:val="24"/>
+                <w:szCs w:val="24"/>
+              </w:rPr>
+            </w:pPr>
+            <w:r>
+              <w:rPr>
+                <w:sz w:val="24"/>
+                <w:szCs w:val="24"/>
+              </w:rPr>
+              <w:t>Record 9 = no, correct</w:t>
+            </w:r>
+          </w:p>
+          <w:p>
+            <w:pPr>
+              <w:jc w:val="both"/>
+              <w:rPr>
+                <w:sz w:val="24"/>
+                <w:szCs w:val="24"/>
+              </w:rPr>
+            </w:pPr>
+            <w:r>
+              <w:rPr>
+                <w:sz w:val="24"/>
+                <w:szCs w:val="24"/>
+              </w:rPr>
+              <w:t>Record 10 = yes, correct</w:t>
+            </w:r>
+          </w:p>
+          <w:p>
+            <w:pPr>
+              <w:jc w:val="both"/>
+              <w:rPr>
+                <w:sz w:val="24"/>
+                <w:szCs w:val="24"/>
+              </w:rPr>
+            </w:pPr>
+          </w:p>
+          <w:p>
+            <w:pPr>
+              <w:jc w:val="both"/>
+              <w:rPr>
+                <w:sz w:val="24"/>
+                <w:szCs w:val="24"/>
+                <w:u w:val="single"/>
+              </w:rPr>
+            </w:pPr>
+            <w:r>
+              <w:rPr>
+                <w:sz w:val="24"/>
+                <w:szCs w:val="24"/>
+                <w:u w:val="single"/>
+              </w:rPr>
+              <w:t>Round 2</w:t>
+            </w:r>
+          </w:p>
+          <w:p>
+            <w:pPr>
+              <w:jc w:val="both"/>
+              <w:rPr>
+                <w:sz w:val="24"/>
+                <w:szCs w:val="24"/>
+              </w:rPr>
+            </w:pPr>
+            <w:r>
+              <w:rPr>
+                <w:sz w:val="24"/>
+                <w:szCs w:val="24"/>
+              </w:rPr>
+              <w:t>Record 1 = yes, correct</w:t>
+            </w:r>
+          </w:p>
+          <w:p>
+            <w:pPr>
+              <w:jc w:val="both"/>
+              <w:rPr>
+                <w:sz w:val="24"/>
+                <w:szCs w:val="24"/>
+              </w:rPr>
+            </w:pPr>
+            <w:r>
+              <w:rPr>
+                <w:sz w:val="24"/>
+                <w:szCs w:val="24"/>
+              </w:rPr>
+              <w:t>Record 2 = no, correct</w:t>
+            </w:r>
+          </w:p>
+          <w:p>
+            <w:pPr>
+              <w:jc w:val="both"/>
+              <w:rPr>
+                <w:sz w:val="24"/>
+                <w:szCs w:val="24"/>
+              </w:rPr>
+            </w:pPr>
+            <w:r>
+              <w:rPr>
+                <w:sz w:val="24"/>
+                <w:szCs w:val="24"/>
+              </w:rPr>
+              <w:t>Record 3 = yes, correct</w:t>
+            </w:r>
+          </w:p>
+          <w:p>
+            <w:pPr>
+              <w:jc w:val="both"/>
+              <w:rPr>
+                <w:sz w:val="24"/>
+                <w:szCs w:val="24"/>
+              </w:rPr>
+            </w:pPr>
+            <w:r>
+              <w:rPr>
+                <w:sz w:val="24"/>
+                <w:szCs w:val="24"/>
+              </w:rPr>
+              <w:t>Record 4 = no, correct</w:t>
+            </w:r>
+          </w:p>
+          <w:p>
+            <w:pPr>
+              <w:jc w:val="both"/>
+              <w:rPr>
+                <w:sz w:val="24"/>
+                <w:szCs w:val="24"/>
+              </w:rPr>
+            </w:pPr>
+            <w:r>
+              <w:rPr>
+                <w:sz w:val="24"/>
+                <w:szCs w:val="24"/>
+              </w:rPr>
+              <w:t xml:space="preserve">Record 5 = </w:t>
+            </w:r>
+            <w:r>
+              <w:rPr>
+                <w:sz w:val="24"/>
+                <w:szCs w:val="24"/>
+              </w:rPr>
+              <w:t>no</w:t>
+            </w:r>
+            <w:r>
+              <w:rPr>
+                <w:sz w:val="24"/>
+                <w:szCs w:val="24"/>
+              </w:rPr>
+              <w:t>, correct</w:t>
+            </w:r>
+          </w:p>
+          <w:p>
+            <w:pPr>
+              <w:jc w:val="both"/>
+              <w:rPr>
+                <w:sz w:val="24"/>
+                <w:szCs w:val="24"/>
+              </w:rPr>
+            </w:pPr>
+            <w:r>
+              <w:rPr>
+                <w:sz w:val="24"/>
+                <w:szCs w:val="24"/>
+              </w:rPr>
+              <w:t>Record 6 = yes, correct</w:t>
+            </w:r>
+          </w:p>
+          <w:p>
+            <w:pPr>
+              <w:jc w:val="both"/>
+              <w:rPr>
+                <w:sz w:val="24"/>
+                <w:szCs w:val="24"/>
+              </w:rPr>
+            </w:pPr>
+            <w:r>
+              <w:rPr>
+                <w:sz w:val="24"/>
+                <w:szCs w:val="24"/>
+              </w:rPr>
+              <w:t>Record 7 = no, correct</w:t>
+            </w:r>
+          </w:p>
+          <w:p>
+            <w:pPr>
+              <w:jc w:val="both"/>
+              <w:rPr>
+                <w:i/>
+                <w:iCs/>
+                <w:sz w:val="24"/>
+                <w:szCs w:val="24"/>
+              </w:rPr>
+            </w:pPr>
+            <w:r>
+              <w:rPr>
+                <w:i/>
+                <w:iCs/>
+                <w:sz w:val="24"/>
+                <w:szCs w:val="24"/>
+              </w:rPr>
+              <w:t xml:space="preserve">Record 8 = </w:t>
+            </w:r>
+            <w:r>
+              <w:rPr>
+                <w:i/>
+                <w:iCs/>
+                <w:sz w:val="24"/>
+                <w:szCs w:val="24"/>
+              </w:rPr>
+              <w:t>no</w:t>
+            </w:r>
+            <w:r>
+              <w:rPr>
+                <w:i/>
+                <w:iCs/>
+                <w:sz w:val="24"/>
+                <w:szCs w:val="24"/>
+              </w:rPr>
+              <w:t xml:space="preserve">, </w:t>
+            </w:r>
+            <w:r>
+              <w:rPr>
+                <w:i/>
+                <w:iCs/>
+                <w:sz w:val="24"/>
+                <w:szCs w:val="24"/>
+              </w:rPr>
+              <w:t>in</w:t>
+            </w:r>
+            <w:r>
+              <w:rPr>
+                <w:i/>
+                <w:iCs/>
+                <w:sz w:val="24"/>
+                <w:szCs w:val="24"/>
+              </w:rPr>
+              <w:t>correct</w:t>
+            </w:r>
+          </w:p>
+          <w:p>
+            <w:pPr>
+              <w:jc w:val="both"/>
+              <w:rPr>
+                <w:i/>
+                <w:iCs/>
+                <w:sz w:val="24"/>
+                <w:szCs w:val="24"/>
+              </w:rPr>
+            </w:pPr>
+            <w:r>
+              <w:rPr>
+                <w:i/>
+                <w:iCs/>
+                <w:sz w:val="24"/>
+                <w:szCs w:val="24"/>
+              </w:rPr>
+              <w:t xml:space="preserve">Record 9 = </w:t>
+            </w:r>
+            <w:r>
+              <w:rPr>
+                <w:i/>
+                <w:iCs/>
+                <w:sz w:val="24"/>
+                <w:szCs w:val="24"/>
+              </w:rPr>
+              <w:t>yes</w:t>
+            </w:r>
+            <w:r>
+              <w:rPr>
+                <w:i/>
+                <w:iCs/>
+                <w:sz w:val="24"/>
+                <w:szCs w:val="24"/>
+              </w:rPr>
+              <w:t xml:space="preserve">, </w:t>
+            </w:r>
+            <w:r>
+              <w:rPr>
+                <w:i/>
+                <w:iCs/>
+                <w:sz w:val="24"/>
+                <w:szCs w:val="24"/>
+              </w:rPr>
+              <w:t>in</w:t>
+            </w:r>
+            <w:r>
+              <w:rPr>
+                <w:i/>
+                <w:iCs/>
+                <w:sz w:val="24"/>
+                <w:szCs w:val="24"/>
+              </w:rPr>
+              <w:t>correct</w:t>
+            </w:r>
+          </w:p>
+          <w:p>
+            <w:pPr>
+              <w:jc w:val="both"/>
+              <w:rPr>
+                <w:sz w:val="24"/>
+                <w:szCs w:val="24"/>
+              </w:rPr>
+            </w:pPr>
+            <w:r>
+              <w:rPr>
+                <w:sz w:val="24"/>
+                <w:szCs w:val="24"/>
+              </w:rPr>
+              <w:t>Record 10 = yes, correct</w:t>
+            </w:r>
+          </w:p>
+          <w:p>
+            <w:pPr>
+              <w:jc w:val="both"/>
+              <w:rPr>
+                <w:sz w:val="24"/>
+                <w:szCs w:val="24"/>
+                <w:u w:val="single"/>
+              </w:rPr>
+            </w:pPr>
+          </w:p>
+          <w:p>
+            <w:pPr>
+              <w:jc w:val="both"/>
+              <w:rPr>
+                <w:sz w:val="24"/>
+                <w:szCs w:val="24"/>
+                <w:u w:val="single"/>
+              </w:rPr>
+            </w:pPr>
+          </w:p>
+          <w:p>
+            <w:pPr>
+              <w:jc w:val="both"/>
+              <w:rPr>
+                <w:sz w:val="24"/>
+                <w:szCs w:val="24"/>
+                <w:u w:val="single"/>
+              </w:rPr>
+            </w:pPr>
+            <w:r>
+              <w:rPr>
+                <w:sz w:val="24"/>
+                <w:szCs w:val="24"/>
+                <w:u w:val="single"/>
+              </w:rPr>
+              <w:lastRenderedPageBreak/>
+              <w:t>Round 3</w:t>
+            </w:r>
+          </w:p>
+          <w:p>
+            <w:pPr>
+              <w:jc w:val="both"/>
+              <w:rPr>
+                <w:sz w:val="24"/>
+                <w:szCs w:val="24"/>
+              </w:rPr>
+            </w:pPr>
+            <w:r>
+              <w:rPr>
+                <w:sz w:val="24"/>
+                <w:szCs w:val="24"/>
+              </w:rPr>
+              <w:t>Record 1 = yes, correct</w:t>
+            </w:r>
+          </w:p>
+          <w:p>
+            <w:pPr>
+              <w:jc w:val="both"/>
+              <w:rPr>
+                <w:sz w:val="24"/>
+                <w:szCs w:val="24"/>
+              </w:rPr>
+            </w:pPr>
+            <w:r>
+              <w:rPr>
+                <w:sz w:val="24"/>
+                <w:szCs w:val="24"/>
+              </w:rPr>
+              <w:t>Record 2 = no, correct</w:t>
+            </w:r>
+          </w:p>
+          <w:p>
+            <w:pPr>
+              <w:jc w:val="both"/>
+              <w:rPr>
+                <w:i/>
+                <w:iCs/>
+                <w:sz w:val="24"/>
+                <w:szCs w:val="24"/>
+              </w:rPr>
+            </w:pPr>
+            <w:r>
+              <w:rPr>
+                <w:i/>
+                <w:iCs/>
+                <w:sz w:val="24"/>
+                <w:szCs w:val="24"/>
+              </w:rPr>
+              <w:t xml:space="preserve">Record 3 = </w:t>
+            </w:r>
+            <w:r>
+              <w:rPr>
+                <w:i/>
+                <w:iCs/>
+                <w:sz w:val="24"/>
+                <w:szCs w:val="24"/>
+              </w:rPr>
+              <w:t>no</w:t>
+            </w:r>
+            <w:r>
+              <w:rPr>
+                <w:i/>
+                <w:iCs/>
+                <w:sz w:val="24"/>
+                <w:szCs w:val="24"/>
+              </w:rPr>
+              <w:t xml:space="preserve">, </w:t>
+            </w:r>
+            <w:r>
+              <w:rPr>
+                <w:i/>
+                <w:iCs/>
+                <w:sz w:val="24"/>
+                <w:szCs w:val="24"/>
+              </w:rPr>
+              <w:t>in</w:t>
+            </w:r>
+            <w:r>
+              <w:rPr>
+                <w:i/>
+                <w:iCs/>
+                <w:sz w:val="24"/>
+                <w:szCs w:val="24"/>
+              </w:rPr>
+              <w:t>correct</w:t>
+            </w:r>
+          </w:p>
+          <w:p>
+            <w:pPr>
+              <w:jc w:val="both"/>
+              <w:rPr>
+                <w:i/>
+                <w:iCs/>
+                <w:sz w:val="24"/>
+                <w:szCs w:val="24"/>
+              </w:rPr>
+            </w:pPr>
+            <w:r>
+              <w:rPr>
+                <w:i/>
+                <w:iCs/>
+                <w:sz w:val="24"/>
+                <w:szCs w:val="24"/>
+              </w:rPr>
+              <w:t xml:space="preserve">Record 4 = </w:t>
+            </w:r>
+            <w:r>
+              <w:rPr>
+                <w:i/>
+                <w:iCs/>
+                <w:sz w:val="24"/>
+                <w:szCs w:val="24"/>
+              </w:rPr>
+              <w:t>yes</w:t>
+            </w:r>
+            <w:r>
+              <w:rPr>
+                <w:i/>
+                <w:iCs/>
+                <w:sz w:val="24"/>
+                <w:szCs w:val="24"/>
+              </w:rPr>
+              <w:t xml:space="preserve">, </w:t>
+            </w:r>
+            <w:r>
+              <w:rPr>
+                <w:i/>
+                <w:iCs/>
+                <w:sz w:val="24"/>
+                <w:szCs w:val="24"/>
+              </w:rPr>
+              <w:t>in</w:t>
+            </w:r>
+            <w:r>
+              <w:rPr>
+                <w:i/>
+                <w:iCs/>
+                <w:sz w:val="24"/>
+                <w:szCs w:val="24"/>
+              </w:rPr>
+              <w:t>correct</w:t>
+            </w:r>
+          </w:p>
+          <w:p>
+            <w:pPr>
+              <w:jc w:val="both"/>
+              <w:rPr>
+                <w:sz w:val="24"/>
+                <w:szCs w:val="24"/>
+              </w:rPr>
+            </w:pPr>
+            <w:r>
+              <w:rPr>
+                <w:sz w:val="24"/>
+                <w:szCs w:val="24"/>
+              </w:rPr>
+              <w:t xml:space="preserve">Record 5 = </w:t>
+            </w:r>
+            <w:r>
+              <w:rPr>
+                <w:sz w:val="24"/>
+                <w:szCs w:val="24"/>
+              </w:rPr>
+              <w:t>no</w:t>
+            </w:r>
+            <w:r>
+              <w:rPr>
+                <w:sz w:val="24"/>
+                <w:szCs w:val="24"/>
+              </w:rPr>
+              <w:t>, correct</w:t>
+            </w:r>
+          </w:p>
+          <w:p>
+            <w:pPr>
+              <w:jc w:val="both"/>
+              <w:rPr>
+                <w:sz w:val="24"/>
+                <w:szCs w:val="24"/>
+              </w:rPr>
+            </w:pPr>
+            <w:r>
+              <w:rPr>
+                <w:sz w:val="24"/>
+                <w:szCs w:val="24"/>
+              </w:rPr>
+              <w:t>Record 6 = yes, correct</w:t>
+            </w:r>
+          </w:p>
+          <w:p>
+            <w:pPr>
+              <w:jc w:val="both"/>
+              <w:rPr>
+                <w:sz w:val="24"/>
+                <w:szCs w:val="24"/>
+              </w:rPr>
+            </w:pPr>
+            <w:r>
+              <w:rPr>
+                <w:sz w:val="24"/>
+                <w:szCs w:val="24"/>
+              </w:rPr>
+              <w:t>Record 7 = no, correct</w:t>
+            </w:r>
+          </w:p>
+          <w:p>
+            <w:pPr>
+              <w:jc w:val="both"/>
+              <w:rPr>
+                <w:sz w:val="24"/>
+                <w:szCs w:val="24"/>
+              </w:rPr>
+            </w:pPr>
+            <w:r>
+              <w:rPr>
+                <w:sz w:val="24"/>
+                <w:szCs w:val="24"/>
+              </w:rPr>
+              <w:t>Record 8 = yes, correct</w:t>
+            </w:r>
+          </w:p>
+          <w:p>
+            <w:pPr>
+              <w:jc w:val="both"/>
+              <w:rPr>
+                <w:sz w:val="24"/>
+                <w:szCs w:val="24"/>
+              </w:rPr>
+            </w:pPr>
+            <w:r>
+              <w:rPr>
+                <w:sz w:val="24"/>
+                <w:szCs w:val="24"/>
+              </w:rPr>
+              <w:t>Record 9 = no, correct</w:t>
+            </w:r>
+          </w:p>
+          <w:p>
+            <w:pPr>
+              <w:jc w:val="both"/>
+              <w:rPr>
+                <w:sz w:val="24"/>
+                <w:szCs w:val="24"/>
+              </w:rPr>
+            </w:pPr>
+            <w:r>
+              <w:rPr>
+                <w:sz w:val="24"/>
+                <w:szCs w:val="24"/>
+              </w:rPr>
+              <w:t>Record 10 = yes, correct</w:t>
+            </w:r>
+          </w:p>
+          <w:p>
+            <w:pPr>
+              <w:jc w:val="both"/>
+              <w:rPr>
+                <w:sz w:val="24"/>
+                <w:szCs w:val="24"/>
+                <w:u w:val="single"/>
+              </w:rPr>
+            </w:pPr>
+          </w:p>
+          <w:p>
+            <w:pPr>
+              <w:jc w:val="both"/>
+              <w:rPr>
+                <w:sz w:val="24"/>
+                <w:szCs w:val="24"/>
+              </w:rPr>
+            </w:pPr>
+            <w:r>
+              <w:rPr>
+                <w:sz w:val="24"/>
+                <w:szCs w:val="24"/>
+              </w:rPr>
+              <w:t xml:space="preserve">Records that are easiest to </w:t>
+            </w:r>
+            <w:proofErr w:type="gramStart"/>
+            <w:r>
+              <w:rPr>
+                <w:sz w:val="24"/>
+                <w:szCs w:val="24"/>
+              </w:rPr>
+              <w:t>predict :</w:t>
+            </w:r>
+            <w:proofErr w:type="gramEnd"/>
+            <w:r>
+              <w:rPr>
+                <w:sz w:val="24"/>
+                <w:szCs w:val="24"/>
+              </w:rPr>
+              <w:t xml:space="preserve"> Record 1,2,6,7,10</w:t>
+            </w:r>
+          </w:p>
+          <w:p>
+            <w:pPr>
+              <w:jc w:val="both"/>
+              <w:rPr>
+                <w:sz w:val="24"/>
+                <w:szCs w:val="24"/>
               </w:rPr>
             </w:pPr>
           </w:p>
@@ -4919,6 +5717,7 @@
                 <w:sz w:val="24"/>
                 <w:szCs w:val="24"/>
               </w:rPr>
+              <w:lastRenderedPageBreak/>
               <w:t>(b) Find e</w:t>
             </w:r>
             <w:r>
@@ -4975,6 +5774,1201 @@
               </w:rPr>
             </w:pPr>
           </w:p>
+          <w:tbl>
+            <w:tblPr>
+              <w:tblStyle w:val="TableGrid"/>
+              <w:tblW w:w="0" w:type="auto"/>
+              <w:tblLook w:val="04A0" w:firstRow="1" w:lastRow="0" w:firstColumn="1" w:lastColumn="0" w:noHBand="0" w:noVBand="1"/>
+            </w:tblPr>
+            <w:tblGrid>
+              <w:gridCol w:w="1864"/>
+              <w:gridCol w:w="709"/>
+              <w:gridCol w:w="708"/>
+              <w:gridCol w:w="709"/>
+              <w:gridCol w:w="709"/>
+              <w:gridCol w:w="850"/>
+              <w:gridCol w:w="807"/>
+              <w:gridCol w:w="908"/>
+              <w:gridCol w:w="908"/>
+              <w:gridCol w:w="908"/>
+              <w:gridCol w:w="908"/>
+            </w:tblGrid>
+            <w:tr>
+              <w:tc>
+                <w:tcPr>
+                  <w:tcW w:w="1864" w:type="dxa"/>
+                </w:tcPr>
+                <w:p>
+                  <w:pPr>
+                    <w:jc w:val="both"/>
+                    <w:rPr>
+                      <w:sz w:val="24"/>
+                      <w:szCs w:val="24"/>
+                    </w:rPr>
+                  </w:pPr>
+                  <w:r>
+                    <w:rPr>
+                      <w:sz w:val="24"/>
+                      <w:szCs w:val="24"/>
+                    </w:rPr>
+                    <w:t>Y1, w1 = 2.197</w:t>
+                  </w:r>
+                </w:p>
+              </w:tc>
+              <w:tc>
+                <w:tcPr>
+                  <w:tcW w:w="709" w:type="dxa"/>
+                </w:tcPr>
+                <w:p>
+                  <w:pPr>
+                    <w:jc w:val="both"/>
+                    <w:rPr>
+                      <w:sz w:val="24"/>
+                      <w:szCs w:val="24"/>
+                    </w:rPr>
+                  </w:pPr>
+                  <w:r>
+                    <w:rPr>
+                      <w:sz w:val="24"/>
+                      <w:szCs w:val="24"/>
+                    </w:rPr>
+                    <w:t>y</w:t>
+                  </w:r>
+                </w:p>
+              </w:tc>
+              <w:tc>
+                <w:tcPr>
+                  <w:tcW w:w="708" w:type="dxa"/>
+                </w:tcPr>
+                <w:p>
+                  <w:pPr>
+                    <w:jc w:val="both"/>
+                    <w:rPr>
+                      <w:sz w:val="24"/>
+                      <w:szCs w:val="24"/>
+                    </w:rPr>
+                  </w:pPr>
+                  <w:r>
+                    <w:rPr>
+                      <w:sz w:val="24"/>
+                      <w:szCs w:val="24"/>
+                    </w:rPr>
+                    <w:t>n</w:t>
+                  </w:r>
+                </w:p>
+              </w:tc>
+              <w:tc>
+                <w:tcPr>
+                  <w:tcW w:w="709" w:type="dxa"/>
+                  <w:shd w:val="clear" w:color="auto" w:fill="FFF2CC" w:themeFill="accent4" w:themeFillTint="33"/>
+                </w:tcPr>
+                <w:p>
+                  <w:pPr>
+                    <w:jc w:val="both"/>
+                    <w:rPr>
+                      <w:sz w:val="24"/>
+                      <w:szCs w:val="24"/>
+                    </w:rPr>
+                  </w:pPr>
+                  <w:r>
+                    <w:rPr>
+                      <w:sz w:val="24"/>
+                      <w:szCs w:val="24"/>
+                    </w:rPr>
+                    <w:t>y</w:t>
+                  </w:r>
+                </w:p>
+              </w:tc>
+              <w:tc>
+                <w:tcPr>
+                  <w:tcW w:w="709" w:type="dxa"/>
+                </w:tcPr>
+                <w:p>
+                  <w:pPr>
+                    <w:jc w:val="both"/>
+                    <w:rPr>
+                      <w:sz w:val="24"/>
+                      <w:szCs w:val="24"/>
+                    </w:rPr>
+                  </w:pPr>
+                  <w:r>
+                    <w:rPr>
+                      <w:sz w:val="24"/>
+                      <w:szCs w:val="24"/>
+                    </w:rPr>
+                    <w:t>n</w:t>
+                  </w:r>
+                </w:p>
+              </w:tc>
+              <w:tc>
+                <w:tcPr>
+                  <w:tcW w:w="850" w:type="dxa"/>
+                  <w:shd w:val="clear" w:color="auto" w:fill="FFF2CC" w:themeFill="accent4" w:themeFillTint="33"/>
+                </w:tcPr>
+                <w:p>
+                  <w:pPr>
+                    <w:jc w:val="both"/>
+                    <w:rPr>
+                      <w:sz w:val="24"/>
+                      <w:szCs w:val="24"/>
+                    </w:rPr>
+                  </w:pPr>
+                  <w:r>
+                    <w:rPr>
+                      <w:sz w:val="24"/>
+                      <w:szCs w:val="24"/>
+                    </w:rPr>
+                    <w:t>y</w:t>
+                  </w:r>
+                </w:p>
+              </w:tc>
+              <w:tc>
+                <w:tcPr>
+                  <w:tcW w:w="807" w:type="dxa"/>
+                </w:tcPr>
+                <w:p>
+                  <w:pPr>
+                    <w:jc w:val="both"/>
+                    <w:rPr>
+                      <w:sz w:val="24"/>
+                      <w:szCs w:val="24"/>
+                    </w:rPr>
+                  </w:pPr>
+                  <w:r>
+                    <w:rPr>
+                      <w:sz w:val="24"/>
+                      <w:szCs w:val="24"/>
+                    </w:rPr>
+                    <w:t>y</w:t>
+                  </w:r>
+                </w:p>
+              </w:tc>
+              <w:tc>
+                <w:tcPr>
+                  <w:tcW w:w="908" w:type="dxa"/>
+                </w:tcPr>
+                <w:p>
+                  <w:pPr>
+                    <w:jc w:val="both"/>
+                    <w:rPr>
+                      <w:sz w:val="24"/>
+                      <w:szCs w:val="24"/>
+                    </w:rPr>
+                  </w:pPr>
+                  <w:r>
+                    <w:rPr>
+                      <w:sz w:val="24"/>
+                      <w:szCs w:val="24"/>
+                    </w:rPr>
+                    <w:t>n</w:t>
+                  </w:r>
+                </w:p>
+              </w:tc>
+              <w:tc>
+                <w:tcPr>
+                  <w:tcW w:w="908" w:type="dxa"/>
+                </w:tcPr>
+                <w:p>
+                  <w:pPr>
+                    <w:jc w:val="both"/>
+                    <w:rPr>
+                      <w:sz w:val="24"/>
+                      <w:szCs w:val="24"/>
+                    </w:rPr>
+                  </w:pPr>
+                  <w:r>
+                    <w:rPr>
+                      <w:sz w:val="24"/>
+                      <w:szCs w:val="24"/>
+                    </w:rPr>
+                    <w:t>y</w:t>
+                  </w:r>
+                </w:p>
+              </w:tc>
+              <w:tc>
+                <w:tcPr>
+                  <w:tcW w:w="908" w:type="dxa"/>
+                </w:tcPr>
+                <w:p>
+                  <w:pPr>
+                    <w:jc w:val="both"/>
+                    <w:rPr>
+                      <w:sz w:val="24"/>
+                      <w:szCs w:val="24"/>
+                    </w:rPr>
+                  </w:pPr>
+                  <w:r>
+                    <w:rPr>
+                      <w:sz w:val="24"/>
+                      <w:szCs w:val="24"/>
+                    </w:rPr>
+                    <w:t>n</w:t>
+                  </w:r>
+                </w:p>
+              </w:tc>
+              <w:tc>
+                <w:tcPr>
+                  <w:tcW w:w="908" w:type="dxa"/>
+                </w:tcPr>
+                <w:p>
+                  <w:pPr>
+                    <w:jc w:val="both"/>
+                    <w:rPr>
+                      <w:sz w:val="24"/>
+                      <w:szCs w:val="24"/>
+                    </w:rPr>
+                  </w:pPr>
+                  <w:r>
+                    <w:rPr>
+                      <w:sz w:val="24"/>
+                      <w:szCs w:val="24"/>
+                    </w:rPr>
+                    <w:t>y</w:t>
+                  </w:r>
+                </w:p>
+              </w:tc>
+            </w:tr>
+            <w:tr>
+              <w:tc>
+                <w:tcPr>
+                  <w:tcW w:w="1864" w:type="dxa"/>
+                </w:tcPr>
+                <w:p>
+                  <w:pPr>
+                    <w:jc w:val="both"/>
+                    <w:rPr>
+                      <w:sz w:val="24"/>
+                      <w:szCs w:val="24"/>
+                    </w:rPr>
+                  </w:pPr>
+                  <w:r>
+                    <w:rPr>
+                      <w:sz w:val="24"/>
+                      <w:szCs w:val="24"/>
+                    </w:rPr>
+                    <w:t>Y2, w2 = 2.079</w:t>
+                  </w:r>
+                </w:p>
+              </w:tc>
+              <w:tc>
+                <w:tcPr>
+                  <w:tcW w:w="709" w:type="dxa"/>
+                </w:tcPr>
+                <w:p>
+                  <w:pPr>
+                    <w:jc w:val="both"/>
+                    <w:rPr>
+                      <w:sz w:val="24"/>
+                      <w:szCs w:val="24"/>
+                    </w:rPr>
+                  </w:pPr>
+                  <w:r>
+                    <w:rPr>
+                      <w:sz w:val="24"/>
+                      <w:szCs w:val="24"/>
+                    </w:rPr>
+                    <w:t>y</w:t>
+                  </w:r>
+                </w:p>
+              </w:tc>
+              <w:tc>
+                <w:tcPr>
+                  <w:tcW w:w="708" w:type="dxa"/>
+                </w:tcPr>
+                <w:p>
+                  <w:pPr>
+                    <w:jc w:val="both"/>
+                    <w:rPr>
+                      <w:sz w:val="24"/>
+                      <w:szCs w:val="24"/>
+                    </w:rPr>
+                  </w:pPr>
+                  <w:r>
+                    <w:rPr>
+                      <w:sz w:val="24"/>
+                      <w:szCs w:val="24"/>
+                    </w:rPr>
+                    <w:t>n</w:t>
+                  </w:r>
+                </w:p>
+              </w:tc>
+              <w:tc>
+                <w:tcPr>
+                  <w:tcW w:w="709" w:type="dxa"/>
+                  <w:shd w:val="clear" w:color="auto" w:fill="FFF2CC" w:themeFill="accent4" w:themeFillTint="33"/>
+                </w:tcPr>
+                <w:p>
+                  <w:pPr>
+                    <w:jc w:val="both"/>
+                    <w:rPr>
+                      <w:sz w:val="24"/>
+                      <w:szCs w:val="24"/>
+                    </w:rPr>
+                  </w:pPr>
+                  <w:r>
+                    <w:rPr>
+                      <w:sz w:val="24"/>
+                      <w:szCs w:val="24"/>
+                    </w:rPr>
+                    <w:t>y</w:t>
+                  </w:r>
+                </w:p>
+              </w:tc>
+              <w:tc>
+                <w:tcPr>
+                  <w:tcW w:w="709" w:type="dxa"/>
+                </w:tcPr>
+                <w:p>
+                  <w:pPr>
+                    <w:jc w:val="both"/>
+                    <w:rPr>
+                      <w:sz w:val="24"/>
+                      <w:szCs w:val="24"/>
+                    </w:rPr>
+                  </w:pPr>
+                  <w:r>
+                    <w:rPr>
+                      <w:sz w:val="24"/>
+                      <w:szCs w:val="24"/>
+                    </w:rPr>
+                    <w:t>n</w:t>
+                  </w:r>
+                </w:p>
+              </w:tc>
+              <w:tc>
+                <w:tcPr>
+                  <w:tcW w:w="850" w:type="dxa"/>
+                  <w:shd w:val="clear" w:color="auto" w:fill="FFF2CC" w:themeFill="accent4" w:themeFillTint="33"/>
+                </w:tcPr>
+                <w:p>
+                  <w:pPr>
+                    <w:jc w:val="both"/>
+                    <w:rPr>
+                      <w:sz w:val="24"/>
+                      <w:szCs w:val="24"/>
+                    </w:rPr>
+                  </w:pPr>
+                  <w:r>
+                    <w:rPr>
+                      <w:sz w:val="24"/>
+                      <w:szCs w:val="24"/>
+                    </w:rPr>
+                    <w:t>n</w:t>
+                  </w:r>
+                </w:p>
+              </w:tc>
+              <w:tc>
+                <w:tcPr>
+                  <w:tcW w:w="807" w:type="dxa"/>
+                </w:tcPr>
+                <w:p>
+                  <w:pPr>
+                    <w:jc w:val="both"/>
+                    <w:rPr>
+                      <w:sz w:val="24"/>
+                      <w:szCs w:val="24"/>
+                    </w:rPr>
+                  </w:pPr>
+                  <w:r>
+                    <w:rPr>
+                      <w:sz w:val="24"/>
+                      <w:szCs w:val="24"/>
+                    </w:rPr>
+                    <w:t>y</w:t>
+                  </w:r>
+                </w:p>
+              </w:tc>
+              <w:tc>
+                <w:tcPr>
+                  <w:tcW w:w="908" w:type="dxa"/>
+                </w:tcPr>
+                <w:p>
+                  <w:pPr>
+                    <w:jc w:val="both"/>
+                    <w:rPr>
+                      <w:sz w:val="24"/>
+                      <w:szCs w:val="24"/>
+                    </w:rPr>
+                  </w:pPr>
+                  <w:r>
+                    <w:rPr>
+                      <w:sz w:val="24"/>
+                      <w:szCs w:val="24"/>
+                    </w:rPr>
+                    <w:t>n</w:t>
+                  </w:r>
+                </w:p>
+              </w:tc>
+              <w:tc>
+                <w:tcPr>
+                  <w:tcW w:w="908" w:type="dxa"/>
+                </w:tcPr>
+                <w:p>
+                  <w:pPr>
+                    <w:jc w:val="both"/>
+                    <w:rPr>
+                      <w:sz w:val="24"/>
+                      <w:szCs w:val="24"/>
+                    </w:rPr>
+                  </w:pPr>
+                  <w:r>
+                    <w:rPr>
+                      <w:sz w:val="24"/>
+                      <w:szCs w:val="24"/>
+                    </w:rPr>
+                    <w:t>n</w:t>
+                  </w:r>
+                </w:p>
+              </w:tc>
+              <w:tc>
+                <w:tcPr>
+                  <w:tcW w:w="908" w:type="dxa"/>
+                </w:tcPr>
+                <w:p>
+                  <w:pPr>
+                    <w:jc w:val="both"/>
+                    <w:rPr>
+                      <w:sz w:val="24"/>
+                      <w:szCs w:val="24"/>
+                    </w:rPr>
+                  </w:pPr>
+                  <w:r>
+                    <w:rPr>
+                      <w:sz w:val="24"/>
+                      <w:szCs w:val="24"/>
+                    </w:rPr>
+                    <w:t>y</w:t>
+                  </w:r>
+                </w:p>
+              </w:tc>
+              <w:tc>
+                <w:tcPr>
+                  <w:tcW w:w="908" w:type="dxa"/>
+                </w:tcPr>
+                <w:p>
+                  <w:pPr>
+                    <w:jc w:val="both"/>
+                    <w:rPr>
+                      <w:sz w:val="24"/>
+                      <w:szCs w:val="24"/>
+                    </w:rPr>
+                  </w:pPr>
+                  <w:r>
+                    <w:rPr>
+                      <w:sz w:val="24"/>
+                      <w:szCs w:val="24"/>
+                    </w:rPr>
+                    <w:t>y</w:t>
+                  </w:r>
+                </w:p>
+              </w:tc>
+            </w:tr>
+            <w:tr>
+              <w:tc>
+                <w:tcPr>
+                  <w:tcW w:w="1864" w:type="dxa"/>
+                </w:tcPr>
+                <w:p>
+                  <w:pPr>
+                    <w:jc w:val="both"/>
+                    <w:rPr>
+                      <w:sz w:val="24"/>
+                      <w:szCs w:val="24"/>
+                    </w:rPr>
+                  </w:pPr>
+                  <w:r>
+                    <w:rPr>
+                      <w:sz w:val="24"/>
+                      <w:szCs w:val="24"/>
+                    </w:rPr>
+                    <w:t>Y3, w3 = 2.708</w:t>
+                  </w:r>
+                </w:p>
+              </w:tc>
+              <w:tc>
+                <w:tcPr>
+                  <w:tcW w:w="709" w:type="dxa"/>
+                </w:tcPr>
+                <w:p>
+                  <w:pPr>
+                    <w:jc w:val="both"/>
+                    <w:rPr>
+                      <w:sz w:val="24"/>
+                      <w:szCs w:val="24"/>
+                    </w:rPr>
+                  </w:pPr>
+                  <w:r>
+                    <w:rPr>
+                      <w:sz w:val="24"/>
+                      <w:szCs w:val="24"/>
+                    </w:rPr>
+                    <w:t>y</w:t>
+                  </w:r>
+                </w:p>
+              </w:tc>
+              <w:tc>
+                <w:tcPr>
+                  <w:tcW w:w="708" w:type="dxa"/>
+                </w:tcPr>
+                <w:p>
+                  <w:pPr>
+                    <w:jc w:val="both"/>
+                    <w:rPr>
+                      <w:sz w:val="24"/>
+                      <w:szCs w:val="24"/>
+                    </w:rPr>
+                  </w:pPr>
+                  <w:r>
+                    <w:rPr>
+                      <w:sz w:val="24"/>
+                      <w:szCs w:val="24"/>
+                    </w:rPr>
+                    <w:t>n</w:t>
+                  </w:r>
+                </w:p>
+              </w:tc>
+              <w:tc>
+                <w:tcPr>
+                  <w:tcW w:w="709" w:type="dxa"/>
+                  <w:shd w:val="clear" w:color="auto" w:fill="FFF2CC" w:themeFill="accent4" w:themeFillTint="33"/>
+                </w:tcPr>
+                <w:p>
+                  <w:pPr>
+                    <w:jc w:val="both"/>
+                    <w:rPr>
+                      <w:sz w:val="24"/>
+                      <w:szCs w:val="24"/>
+                    </w:rPr>
+                  </w:pPr>
+                  <w:r>
+                    <w:rPr>
+                      <w:sz w:val="24"/>
+                      <w:szCs w:val="24"/>
+                    </w:rPr>
+                    <w:t>n</w:t>
+                  </w:r>
+                </w:p>
+              </w:tc>
+              <w:tc>
+                <w:tcPr>
+                  <w:tcW w:w="709" w:type="dxa"/>
+                </w:tcPr>
+                <w:p>
+                  <w:pPr>
+                    <w:jc w:val="both"/>
+                    <w:rPr>
+                      <w:sz w:val="24"/>
+                      <w:szCs w:val="24"/>
+                    </w:rPr>
+                  </w:pPr>
+                  <w:r>
+                    <w:rPr>
+                      <w:sz w:val="24"/>
+                      <w:szCs w:val="24"/>
+                    </w:rPr>
+                    <w:t>y</w:t>
+                  </w:r>
+                </w:p>
+              </w:tc>
+              <w:tc>
+                <w:tcPr>
+                  <w:tcW w:w="850" w:type="dxa"/>
+                  <w:shd w:val="clear" w:color="auto" w:fill="FFF2CC" w:themeFill="accent4" w:themeFillTint="33"/>
+                </w:tcPr>
+                <w:p>
+                  <w:pPr>
+                    <w:jc w:val="both"/>
+                    <w:rPr>
+                      <w:sz w:val="24"/>
+                      <w:szCs w:val="24"/>
+                    </w:rPr>
+                  </w:pPr>
+                  <w:r>
+                    <w:rPr>
+                      <w:sz w:val="24"/>
+                      <w:szCs w:val="24"/>
+                    </w:rPr>
+                    <w:t>n</w:t>
+                  </w:r>
+                </w:p>
+              </w:tc>
+              <w:tc>
+                <w:tcPr>
+                  <w:tcW w:w="807" w:type="dxa"/>
+                </w:tcPr>
+                <w:p>
+                  <w:pPr>
+                    <w:jc w:val="both"/>
+                    <w:rPr>
+                      <w:sz w:val="24"/>
+                      <w:szCs w:val="24"/>
+                    </w:rPr>
+                  </w:pPr>
+                  <w:r>
+                    <w:rPr>
+                      <w:sz w:val="24"/>
+                      <w:szCs w:val="24"/>
+                    </w:rPr>
+                    <w:t>y</w:t>
+                  </w:r>
+                </w:p>
+              </w:tc>
+              <w:tc>
+                <w:tcPr>
+                  <w:tcW w:w="908" w:type="dxa"/>
+                </w:tcPr>
+                <w:p>
+                  <w:pPr>
+                    <w:jc w:val="both"/>
+                    <w:rPr>
+                      <w:sz w:val="24"/>
+                      <w:szCs w:val="24"/>
+                    </w:rPr>
+                  </w:pPr>
+                  <w:r>
+                    <w:rPr>
+                      <w:sz w:val="24"/>
+                      <w:szCs w:val="24"/>
+                    </w:rPr>
+                    <w:t>n</w:t>
+                  </w:r>
+                </w:p>
+              </w:tc>
+              <w:tc>
+                <w:tcPr>
+                  <w:tcW w:w="908" w:type="dxa"/>
+                </w:tcPr>
+                <w:p>
+                  <w:pPr>
+                    <w:jc w:val="both"/>
+                    <w:rPr>
+                      <w:sz w:val="24"/>
+                      <w:szCs w:val="24"/>
+                    </w:rPr>
+                  </w:pPr>
+                  <w:r>
+                    <w:rPr>
+                      <w:sz w:val="24"/>
+                      <w:szCs w:val="24"/>
+                    </w:rPr>
+                    <w:t>y</w:t>
+                  </w:r>
+                </w:p>
+              </w:tc>
+              <w:tc>
+                <w:tcPr>
+                  <w:tcW w:w="908" w:type="dxa"/>
+                </w:tcPr>
+                <w:p>
+                  <w:pPr>
+                    <w:jc w:val="both"/>
+                    <w:rPr>
+                      <w:sz w:val="24"/>
+                      <w:szCs w:val="24"/>
+                    </w:rPr>
+                  </w:pPr>
+                  <w:r>
+                    <w:rPr>
+                      <w:sz w:val="24"/>
+                      <w:szCs w:val="24"/>
+                    </w:rPr>
+                    <w:t>n</w:t>
+                  </w:r>
+                </w:p>
+              </w:tc>
+              <w:tc>
+                <w:tcPr>
+                  <w:tcW w:w="908" w:type="dxa"/>
+                </w:tcPr>
+                <w:p>
+                  <w:pPr>
+                    <w:jc w:val="both"/>
+                    <w:rPr>
+                      <w:sz w:val="24"/>
+                      <w:szCs w:val="24"/>
+                    </w:rPr>
+                  </w:pPr>
+                  <w:r>
+                    <w:rPr>
+                      <w:sz w:val="24"/>
+                      <w:szCs w:val="24"/>
+                    </w:rPr>
+                    <w:t>y</w:t>
+                  </w:r>
+                </w:p>
+              </w:tc>
+            </w:tr>
+            <w:tr>
+              <w:tc>
+                <w:tcPr>
+                  <w:tcW w:w="1864" w:type="dxa"/>
+                </w:tcPr>
+                <w:p>
+                  <w:pPr>
+                    <w:jc w:val="both"/>
+                    <w:rPr>
+                      <w:sz w:val="24"/>
+                      <w:szCs w:val="24"/>
+                    </w:rPr>
+                  </w:pPr>
+                  <w:r>
+                    <w:rPr>
+                      <w:sz w:val="24"/>
+                      <w:szCs w:val="24"/>
+                    </w:rPr>
+                    <w:t>Predict y</w:t>
+                  </w:r>
+                </w:p>
+              </w:tc>
+              <w:tc>
+                <w:tcPr>
+                  <w:tcW w:w="709" w:type="dxa"/>
+                </w:tcPr>
+                <w:p>
+                  <w:pPr>
+                    <w:jc w:val="both"/>
+                    <w:rPr>
+                      <w:sz w:val="24"/>
+                      <w:szCs w:val="24"/>
+                    </w:rPr>
+                  </w:pPr>
+                  <w:r>
+                    <w:rPr>
+                      <w:sz w:val="24"/>
+                      <w:szCs w:val="24"/>
+                    </w:rPr>
+                    <w:t>y</w:t>
+                  </w:r>
+                </w:p>
+              </w:tc>
+              <w:tc>
+                <w:tcPr>
+                  <w:tcW w:w="708" w:type="dxa"/>
+                </w:tcPr>
+                <w:p>
+                  <w:pPr>
+                    <w:jc w:val="both"/>
+                    <w:rPr>
+                      <w:sz w:val="24"/>
+                      <w:szCs w:val="24"/>
+                    </w:rPr>
+                  </w:pPr>
+                  <w:r>
+                    <w:rPr>
+                      <w:sz w:val="24"/>
+                      <w:szCs w:val="24"/>
+                    </w:rPr>
+                    <w:t>n</w:t>
+                  </w:r>
+                </w:p>
+              </w:tc>
+              <w:tc>
+                <w:tcPr>
+                  <w:tcW w:w="709" w:type="dxa"/>
+                  <w:shd w:val="clear" w:color="auto" w:fill="FFF2CC" w:themeFill="accent4" w:themeFillTint="33"/>
+                </w:tcPr>
+                <w:p>
+                  <w:pPr>
+                    <w:jc w:val="both"/>
+                    <w:rPr>
+                      <w:sz w:val="24"/>
+                      <w:szCs w:val="24"/>
+                    </w:rPr>
+                  </w:pPr>
+                  <w:r>
+                    <w:rPr>
+                      <w:sz w:val="24"/>
+                      <w:szCs w:val="24"/>
+                    </w:rPr>
+                    <w:t>y</w:t>
+                  </w:r>
+                </w:p>
+              </w:tc>
+              <w:tc>
+                <w:tcPr>
+                  <w:tcW w:w="709" w:type="dxa"/>
+                </w:tcPr>
+                <w:p>
+                  <w:pPr>
+                    <w:jc w:val="both"/>
+                    <w:rPr>
+                      <w:sz w:val="24"/>
+                      <w:szCs w:val="24"/>
+                    </w:rPr>
+                  </w:pPr>
+                  <w:r>
+                    <w:rPr>
+                      <w:sz w:val="24"/>
+                      <w:szCs w:val="24"/>
+                    </w:rPr>
+                    <w:t>n</w:t>
+                  </w:r>
+                </w:p>
+              </w:tc>
+              <w:tc>
+                <w:tcPr>
+                  <w:tcW w:w="850" w:type="dxa"/>
+                  <w:shd w:val="clear" w:color="auto" w:fill="FFF2CC" w:themeFill="accent4" w:themeFillTint="33"/>
+                </w:tcPr>
+                <w:p>
+                  <w:pPr>
+                    <w:jc w:val="both"/>
+                    <w:rPr>
+                      <w:sz w:val="24"/>
+                      <w:szCs w:val="24"/>
+                    </w:rPr>
+                  </w:pPr>
+                  <w:r>
+                    <w:rPr>
+                      <w:sz w:val="24"/>
+                      <w:szCs w:val="24"/>
+                    </w:rPr>
+                    <w:t>n</w:t>
+                  </w:r>
+                </w:p>
+              </w:tc>
+              <w:tc>
+                <w:tcPr>
+                  <w:tcW w:w="807" w:type="dxa"/>
+                </w:tcPr>
+                <w:p>
+                  <w:pPr>
+                    <w:jc w:val="both"/>
+                    <w:rPr>
+                      <w:sz w:val="24"/>
+                      <w:szCs w:val="24"/>
+                    </w:rPr>
+                  </w:pPr>
+                  <w:r>
+                    <w:rPr>
+                      <w:sz w:val="24"/>
+                      <w:szCs w:val="24"/>
+                    </w:rPr>
+                    <w:t>y</w:t>
+                  </w:r>
+                </w:p>
+              </w:tc>
+              <w:tc>
+                <w:tcPr>
+                  <w:tcW w:w="908" w:type="dxa"/>
+                </w:tcPr>
+                <w:p>
+                  <w:pPr>
+                    <w:jc w:val="both"/>
+                    <w:rPr>
+                      <w:sz w:val="24"/>
+                      <w:szCs w:val="24"/>
+                    </w:rPr>
+                  </w:pPr>
+                  <w:r>
+                    <w:rPr>
+                      <w:sz w:val="24"/>
+                      <w:szCs w:val="24"/>
+                    </w:rPr>
+                    <w:t>n</w:t>
+                  </w:r>
+                </w:p>
+              </w:tc>
+              <w:tc>
+                <w:tcPr>
+                  <w:tcW w:w="908" w:type="dxa"/>
+                </w:tcPr>
+                <w:p>
+                  <w:pPr>
+                    <w:jc w:val="both"/>
+                    <w:rPr>
+                      <w:sz w:val="24"/>
+                      <w:szCs w:val="24"/>
+                    </w:rPr>
+                  </w:pPr>
+                  <w:r>
+                    <w:rPr>
+                      <w:sz w:val="24"/>
+                      <w:szCs w:val="24"/>
+                    </w:rPr>
+                    <w:t>y</w:t>
+                  </w:r>
+                </w:p>
+              </w:tc>
+              <w:tc>
+                <w:tcPr>
+                  <w:tcW w:w="908" w:type="dxa"/>
+                </w:tcPr>
+                <w:p>
+                  <w:pPr>
+                    <w:jc w:val="both"/>
+                    <w:rPr>
+                      <w:sz w:val="24"/>
+                      <w:szCs w:val="24"/>
+                    </w:rPr>
+                  </w:pPr>
+                  <w:r>
+                    <w:rPr>
+                      <w:sz w:val="24"/>
+                      <w:szCs w:val="24"/>
+                    </w:rPr>
+                    <w:t>n</w:t>
+                  </w:r>
+                </w:p>
+              </w:tc>
+              <w:tc>
+                <w:tcPr>
+                  <w:tcW w:w="908" w:type="dxa"/>
+                </w:tcPr>
+                <w:p>
+                  <w:pPr>
+                    <w:jc w:val="both"/>
+                    <w:rPr>
+                      <w:sz w:val="24"/>
+                      <w:szCs w:val="24"/>
+                    </w:rPr>
+                  </w:pPr>
+                  <w:r>
+                    <w:rPr>
+                      <w:sz w:val="24"/>
+                      <w:szCs w:val="24"/>
+                    </w:rPr>
+                    <w:t>y</w:t>
+                  </w:r>
+                </w:p>
+              </w:tc>
+            </w:tr>
+            <w:tr>
+              <w:tc>
+                <w:tcPr>
+                  <w:tcW w:w="1864" w:type="dxa"/>
+                </w:tcPr>
+                <w:p>
+                  <w:pPr>
+                    <w:jc w:val="both"/>
+                    <w:rPr>
+                      <w:sz w:val="24"/>
+                      <w:szCs w:val="24"/>
+                    </w:rPr>
+                  </w:pPr>
+                  <w:r>
+                    <w:rPr>
+                      <w:sz w:val="24"/>
+                      <w:szCs w:val="24"/>
+                    </w:rPr>
+                    <w:t>Actual y</w:t>
+                  </w:r>
+                </w:p>
+              </w:tc>
+              <w:tc>
+                <w:tcPr>
+                  <w:tcW w:w="709" w:type="dxa"/>
+                </w:tcPr>
+                <w:p>
+                  <w:pPr>
+                    <w:jc w:val="both"/>
+                    <w:rPr>
+                      <w:sz w:val="24"/>
+                      <w:szCs w:val="24"/>
+                    </w:rPr>
+                  </w:pPr>
+                  <w:r>
+                    <w:rPr>
+                      <w:sz w:val="24"/>
+                      <w:szCs w:val="24"/>
+                    </w:rPr>
+                    <w:t>y</w:t>
+                  </w:r>
+                </w:p>
+              </w:tc>
+              <w:tc>
+                <w:tcPr>
+                  <w:tcW w:w="708" w:type="dxa"/>
+                </w:tcPr>
+                <w:p>
+                  <w:pPr>
+                    <w:jc w:val="both"/>
+                    <w:rPr>
+                      <w:sz w:val="24"/>
+                      <w:szCs w:val="24"/>
+                    </w:rPr>
+                  </w:pPr>
+                  <w:r>
+                    <w:rPr>
+                      <w:sz w:val="24"/>
+                      <w:szCs w:val="24"/>
+                    </w:rPr>
+                    <w:t>n</w:t>
+                  </w:r>
+                </w:p>
+              </w:tc>
+              <w:tc>
+                <w:tcPr>
+                  <w:tcW w:w="709" w:type="dxa"/>
+                  <w:shd w:val="clear" w:color="auto" w:fill="FFF2CC" w:themeFill="accent4" w:themeFillTint="33"/>
+                </w:tcPr>
+                <w:p>
+                  <w:pPr>
+                    <w:jc w:val="both"/>
+                    <w:rPr>
+                      <w:sz w:val="24"/>
+                      <w:szCs w:val="24"/>
+                    </w:rPr>
+                  </w:pPr>
+                  <w:r>
+                    <w:rPr>
+                      <w:sz w:val="24"/>
+                      <w:szCs w:val="24"/>
+                    </w:rPr>
+                    <w:t>y</w:t>
+                  </w:r>
+                </w:p>
+              </w:tc>
+              <w:tc>
+                <w:tcPr>
+                  <w:tcW w:w="709" w:type="dxa"/>
+                </w:tcPr>
+                <w:p>
+                  <w:pPr>
+                    <w:jc w:val="both"/>
+                    <w:rPr>
+                      <w:sz w:val="24"/>
+                      <w:szCs w:val="24"/>
+                    </w:rPr>
+                  </w:pPr>
+                  <w:r>
+                    <w:rPr>
+                      <w:sz w:val="24"/>
+                      <w:szCs w:val="24"/>
+                    </w:rPr>
+                    <w:t>n</w:t>
+                  </w:r>
+                </w:p>
+              </w:tc>
+              <w:tc>
+                <w:tcPr>
+                  <w:tcW w:w="850" w:type="dxa"/>
+                  <w:shd w:val="clear" w:color="auto" w:fill="FFF2CC" w:themeFill="accent4" w:themeFillTint="33"/>
+                </w:tcPr>
+                <w:p>
+                  <w:pPr>
+                    <w:jc w:val="both"/>
+                    <w:rPr>
+                      <w:sz w:val="24"/>
+                      <w:szCs w:val="24"/>
+                    </w:rPr>
+                  </w:pPr>
+                  <w:r>
+                    <w:rPr>
+                      <w:sz w:val="24"/>
+                      <w:szCs w:val="24"/>
+                    </w:rPr>
+                    <w:t>n</w:t>
+                  </w:r>
+                </w:p>
+              </w:tc>
+              <w:tc>
+                <w:tcPr>
+                  <w:tcW w:w="807" w:type="dxa"/>
+                </w:tcPr>
+                <w:p>
+                  <w:pPr>
+                    <w:jc w:val="both"/>
+                    <w:rPr>
+                      <w:sz w:val="24"/>
+                      <w:szCs w:val="24"/>
+                    </w:rPr>
+                  </w:pPr>
+                  <w:r>
+                    <w:rPr>
+                      <w:sz w:val="24"/>
+                      <w:szCs w:val="24"/>
+                    </w:rPr>
+                    <w:t>y</w:t>
+                  </w:r>
+                </w:p>
+              </w:tc>
+              <w:tc>
+                <w:tcPr>
+                  <w:tcW w:w="908" w:type="dxa"/>
+                </w:tcPr>
+                <w:p>
+                  <w:pPr>
+                    <w:jc w:val="both"/>
+                    <w:rPr>
+                      <w:sz w:val="24"/>
+                      <w:szCs w:val="24"/>
+                    </w:rPr>
+                  </w:pPr>
+                  <w:r>
+                    <w:rPr>
+                      <w:sz w:val="24"/>
+                      <w:szCs w:val="24"/>
+                    </w:rPr>
+                    <w:t>n</w:t>
+                  </w:r>
+                </w:p>
+              </w:tc>
+              <w:tc>
+                <w:tcPr>
+                  <w:tcW w:w="908" w:type="dxa"/>
+                </w:tcPr>
+                <w:p>
+                  <w:pPr>
+                    <w:jc w:val="both"/>
+                    <w:rPr>
+                      <w:sz w:val="24"/>
+                      <w:szCs w:val="24"/>
+                    </w:rPr>
+                  </w:pPr>
+                  <w:r>
+                    <w:rPr>
+                      <w:sz w:val="24"/>
+                      <w:szCs w:val="24"/>
+                    </w:rPr>
+                    <w:t>y</w:t>
+                  </w:r>
+                </w:p>
+              </w:tc>
+              <w:tc>
+                <w:tcPr>
+                  <w:tcW w:w="908" w:type="dxa"/>
+                </w:tcPr>
+                <w:p>
+                  <w:pPr>
+                    <w:jc w:val="both"/>
+                    <w:rPr>
+                      <w:sz w:val="24"/>
+                      <w:szCs w:val="24"/>
+                    </w:rPr>
+                  </w:pPr>
+                  <w:r>
+                    <w:rPr>
+                      <w:sz w:val="24"/>
+                      <w:szCs w:val="24"/>
+                    </w:rPr>
+                    <w:t>n</w:t>
+                  </w:r>
+                </w:p>
+              </w:tc>
+              <w:tc>
+                <w:tcPr>
+                  <w:tcW w:w="908" w:type="dxa"/>
+                </w:tcPr>
+                <w:p>
+                  <w:pPr>
+                    <w:jc w:val="both"/>
+                    <w:rPr>
+                      <w:sz w:val="24"/>
+                      <w:szCs w:val="24"/>
+                    </w:rPr>
+                  </w:pPr>
+                  <w:r>
+                    <w:rPr>
+                      <w:sz w:val="24"/>
+                      <w:szCs w:val="24"/>
+                    </w:rPr>
+                    <w:t>y</w:t>
+                  </w:r>
+                </w:p>
+              </w:tc>
+            </w:tr>
+          </w:tbl>
           <w:p>
             <w:pPr>
               <w:jc w:val="both"/>
@@ -4983,6 +6977,59 @@
                 <w:szCs w:val="24"/>
               </w:rPr>
             </w:pPr>
+          </w:p>
+          <w:p>
+            <w:pPr>
+              <w:jc w:val="both"/>
+              <w:rPr>
+                <w:sz w:val="24"/>
+                <w:szCs w:val="24"/>
+              </w:rPr>
+            </w:pPr>
+            <w:r>
+              <w:rPr>
+                <w:sz w:val="24"/>
+                <w:szCs w:val="24"/>
+              </w:rPr>
+              <w:t>Ensemble prediction for record 3 = yes</w:t>
+            </w:r>
+          </w:p>
+          <w:p>
+            <w:pPr>
+              <w:jc w:val="both"/>
+              <w:rPr>
+                <w:sz w:val="24"/>
+                <w:szCs w:val="24"/>
+              </w:rPr>
+            </w:pPr>
+            <w:r>
+              <w:rPr>
+                <w:sz w:val="24"/>
+                <w:szCs w:val="24"/>
+              </w:rPr>
+              <w:t xml:space="preserve">Ensemble prediction for record </w:t>
+            </w:r>
+            <w:r>
+              <w:rPr>
+                <w:sz w:val="24"/>
+                <w:szCs w:val="24"/>
+              </w:rPr>
+              <w:t xml:space="preserve">5 </w:t>
+            </w:r>
+            <w:r>
+              <w:rPr>
+                <w:sz w:val="24"/>
+                <w:szCs w:val="24"/>
+              </w:rPr>
+              <w:t xml:space="preserve">= </w:t>
+            </w:r>
+            <w:r>
+              <w:rPr>
+                <w:sz w:val="24"/>
+                <w:szCs w:val="24"/>
+              </w:rPr>
+              <w:t>no</w:t>
+            </w:r>
           </w:p>
           <w:p>
             <w:pPr>
@@ -5054,11 +7101,122 @@
           <w:szCs w:val="24"/>
         </w:rPr>
       </w:pPr>
+    </w:p>
+    <w:p>
+      <w:pPr>
+        <w:spacing w:after="0"/>
+        <w:jc w:val="both"/>
+        <w:rPr>
+          <w:sz w:val="24"/>
+          <w:szCs w:val="24"/>
+        </w:rPr>
+      </w:pPr>
+    </w:p>
+    <w:p>
+      <w:pPr>
+        <w:spacing w:after="0"/>
+        <w:jc w:val="both"/>
+        <w:rPr>
+          <w:sz w:val="24"/>
+          <w:szCs w:val="24"/>
+        </w:rPr>
+      </w:pPr>
+    </w:p>
+    <w:p>
+      <w:pPr>
+        <w:spacing w:after="0"/>
+        <w:jc w:val="both"/>
+        <w:rPr>
+          <w:sz w:val="24"/>
+          <w:szCs w:val="24"/>
+        </w:rPr>
+      </w:pPr>
+    </w:p>
+    <w:p>
+      <w:pPr>
+        <w:spacing w:after="0"/>
+        <w:jc w:val="both"/>
+        <w:rPr>
+          <w:sz w:val="24"/>
+          <w:szCs w:val="24"/>
+        </w:rPr>
+      </w:pPr>
+    </w:p>
+    <w:p>
+      <w:pPr>
+        <w:spacing w:after="0"/>
+        <w:jc w:val="both"/>
+        <w:rPr>
+          <w:sz w:val="24"/>
+          <w:szCs w:val="24"/>
+        </w:rPr>
+      </w:pPr>
+    </w:p>
+    <w:p>
+      <w:pPr>
+        <w:spacing w:after="0"/>
+        <w:jc w:val="both"/>
+        <w:rPr>
+          <w:sz w:val="24"/>
+          <w:szCs w:val="24"/>
+        </w:rPr>
+      </w:pPr>
+    </w:p>
+    <w:p>
+      <w:pPr>
+        <w:spacing w:after="0"/>
+        <w:jc w:val="both"/>
+        <w:rPr>
+          <w:sz w:val="24"/>
+          <w:szCs w:val="24"/>
+        </w:rPr>
+      </w:pPr>
+    </w:p>
+    <w:p>
+      <w:pPr>
+        <w:spacing w:after="0"/>
+        <w:jc w:val="both"/>
+        <w:rPr>
+          <w:sz w:val="24"/>
+          <w:szCs w:val="24"/>
+        </w:rPr>
+      </w:pPr>
+    </w:p>
+    <w:p>
+      <w:pPr>
+        <w:spacing w:after="0"/>
+        <w:jc w:val="both"/>
+        <w:rPr>
+          <w:sz w:val="24"/>
+          <w:szCs w:val="24"/>
+        </w:rPr>
+      </w:pPr>
+    </w:p>
+    <w:p>
+      <w:pPr>
+        <w:spacing w:after="0"/>
+        <w:jc w:val="both"/>
+        <w:rPr>
+          <w:sz w:val="24"/>
+          <w:szCs w:val="24"/>
+        </w:rPr>
+      </w:pPr>
+    </w:p>
+    <w:p>
+      <w:pPr>
+        <w:spacing w:after="0"/>
+        <w:jc w:val="both"/>
+        <w:rPr>
+          <w:sz w:val="24"/>
+          <w:szCs w:val="24"/>
+        </w:rPr>
+      </w:pPr>
       <w:r>
         <w:rPr>
           <w:sz w:val="24"/>
           <w:szCs w:val="24"/>
         </w:rPr>
+        <w:lastRenderedPageBreak/>
         <w:tab/>
         <w:t xml:space="preserve">2.2 </w:t>
       </w:r>
@@ -7798,34 +9956,34 @@
         <a:sysClr val="window" lastClr="FFFFFF"/>
       </a:lt1>
       <a:dk2>
-        <a:srgbClr val="1F497D"/>
+        <a:srgbClr val="44546A"/>
       </a:dk2>
       <a:lt2>
-        <a:srgbClr val="EEECE1"/>
+        <a:srgbClr val="E7E6E6"/>
       </a:lt2>
       <a:accent1>
-        <a:srgbClr val="4F81BD"/>
+        <a:srgbClr val="4472C4"/>
       </a:accent1>
       <a:accent2>
-        <a:srgbClr val="C0504D"/>
+        <a:srgbClr val="ED7D31"/>
       </a:accent2>
       <a:accent3>
-        <a:srgbClr val="9BBB59"/>
+        <a:srgbClr val="A5A5A5"/>
       </a:accent3>
       <a:accent4>
-        <a:srgbClr val="8064A2"/>
+        <a:srgbClr val="FFC000"/>
       </a:accent4>
       <a:accent5>
-        <a:srgbClr val="4BACC6"/>
+        <a:srgbClr val="5B9BD5"/>
       </a:accent5>
       <a:accent6>
-        <a:srgbClr val="F79646"/>
+        <a:srgbClr val="70AD47"/>
       </a:accent6>
       <a:hlink>
-        <a:srgbClr val="0000FF"/>
+        <a:srgbClr val="0563C1"/>
       </a:hlink>
       <a:folHlink>
-        <a:srgbClr val="800080"/>
+        <a:srgbClr val="954F72"/>
       </a:folHlink>
     </a:clrScheme>
     <a:fontScheme name="Office">

</xml_diff>

<commit_message>
vault backup: 2025-11-14 20:20:20
</commit_message>
<xml_diff>
--- a/Process/Ex5/E425_ex5.docx
+++ b/Process/Ex5/E425_ex5.docx
@@ -6565,7 +6565,7 @@
               <w:tc>
                 <w:tcPr>
                   <w:tcW w:w="709" w:type="dxa"/>
-                  <w:shd w:val="clear" w:color="auto" w:fill="FFF2CC" w:themeFill="accent4" w:themeFillTint="33"/>
+                  <w:shd w:val="clear" w:color="auto" w:fill="DEEAF6" w:themeFill="accent5" w:themeFillTint="33"/>
                 </w:tcPr>
                 <w:p>
                   <w:pPr>
@@ -6608,7 +6608,7 @@
               <w:tc>
                 <w:tcPr>
                   <w:tcW w:w="850" w:type="dxa"/>
-                  <w:shd w:val="clear" w:color="auto" w:fill="FFF2CC" w:themeFill="accent4" w:themeFillTint="33"/>
+                  <w:shd w:val="clear" w:color="auto" w:fill="D9E2F3" w:themeFill="accent1" w:themeFillTint="33"/>
                 </w:tcPr>
                 <w:p>
                   <w:pPr>

</xml_diff>

<commit_message>
vault backup: 2025-11-15 22:25:19
</commit_message>
<xml_diff>
--- a/Process/Ex5/E425_ex5.docx
+++ b/Process/Ex5/E425_ex5.docx
@@ -980,15 +980,7 @@
                 <w:szCs w:val="24"/>
                 <w:vertAlign w:val="superscript"/>
               </w:rPr>
-              <w:t>2</w:t>
-            </w:r>
-            <w:r>
-              <w:rPr>
-                <w:sz w:val="24"/>
-                <w:szCs w:val="24"/>
-                <w:vertAlign w:val="superscript"/>
-              </w:rPr>
-              <w:t xml:space="preserve"> </w:t>
+              <w:t xml:space="preserve">2 </w:t>
             </w:r>
             <w:r>
               <w:rPr>
@@ -1149,14 +1141,7 @@
                 <w:sz w:val="24"/>
                 <w:szCs w:val="24"/>
               </w:rPr>
-              <w:t>=</w:t>
-            </w:r>
-            <w:r>
-              <w:rPr>
-                <w:sz w:val="24"/>
-                <w:szCs w:val="24"/>
-              </w:rPr>
-              <w:t xml:space="preserve"> 0.</w:t>
+              <w:t>= 0.</w:t>
             </w:r>
             <w:r>
               <w:rPr>
@@ -1693,14 +1678,7 @@
                 <w:sz w:val="24"/>
                 <w:szCs w:val="24"/>
               </w:rPr>
-              <w:t>=</w:t>
-            </w:r>
-            <w:r>
-              <w:rPr>
-                <w:sz w:val="24"/>
-                <w:szCs w:val="24"/>
-              </w:rPr>
-              <w:t xml:space="preserve"> 0.63</w:t>
+              <w:t>= 0.63</w:t>
             </w:r>
             <w:r>
               <w:rPr>
@@ -7007,28 +6985,7 @@
                 <w:sz w:val="24"/>
                 <w:szCs w:val="24"/>
               </w:rPr>
-              <w:t xml:space="preserve">Ensemble prediction for record </w:t>
-            </w:r>
-            <w:r>
-              <w:rPr>
-                <w:sz w:val="24"/>
-                <w:szCs w:val="24"/>
-              </w:rPr>
-              <w:t xml:space="preserve">5 </w:t>
-            </w:r>
-            <w:r>
-              <w:rPr>
-                <w:sz w:val="24"/>
-                <w:szCs w:val="24"/>
-              </w:rPr>
-              <w:t xml:space="preserve">= </w:t>
-            </w:r>
-            <w:r>
-              <w:rPr>
-                <w:sz w:val="24"/>
-                <w:szCs w:val="24"/>
-              </w:rPr>
-              <w:t>no</w:t>
+              <w:t>Ensemble prediction for record 5 = no</w:t>
             </w:r>
           </w:p>
           <w:p>
@@ -7450,15 +7407,22 @@
                 <w:szCs w:val="24"/>
               </w:rPr>
             </w:pPr>
-          </w:p>
-          <w:p>
-            <w:pPr>
-              <w:jc w:val="both"/>
-              <w:rPr>
-                <w:sz w:val="24"/>
-                <w:szCs w:val="24"/>
-              </w:rPr>
-            </w:pPr>
+            <w:proofErr w:type="gramStart"/>
+            <w:r>
+              <w:rPr>
+                <w:sz w:val="24"/>
+                <w:szCs w:val="24"/>
+              </w:rPr>
+              <w:t>Answer :</w:t>
+            </w:r>
+            <w:proofErr w:type="gramEnd"/>
+            <w:r>
+              <w:rPr>
+                <w:sz w:val="24"/>
+                <w:szCs w:val="24"/>
+              </w:rPr>
+              <w:t xml:space="preserve"> No</w:t>
+            </w:r>
           </w:p>
         </w:tc>
       </w:tr>
@@ -7518,6 +7482,283 @@
                 <w:szCs w:val="24"/>
               </w:rPr>
             </w:pPr>
+            <w:r>
+              <w:rPr>
+                <w:sz w:val="24"/>
+                <w:szCs w:val="24"/>
+              </w:rPr>
+              <w:t>Record 1 =</w:t>
+            </w:r>
+          </w:p>
+          <w:p>
+            <w:pPr>
+              <w:jc w:val="both"/>
+              <w:rPr>
+                <w:sz w:val="24"/>
+                <w:szCs w:val="24"/>
+              </w:rPr>
+            </w:pPr>
+            <w:r>
+              <w:rPr>
+                <w:sz w:val="24"/>
+                <w:szCs w:val="24"/>
+              </w:rPr>
+              <w:t xml:space="preserve">Record </w:t>
+            </w:r>
+            <w:r>
+              <w:rPr>
+                <w:sz w:val="24"/>
+                <w:szCs w:val="24"/>
+              </w:rPr>
+              <w:t xml:space="preserve">2 </w:t>
+            </w:r>
+            <w:r>
+              <w:rPr>
+                <w:sz w:val="24"/>
+                <w:szCs w:val="24"/>
+              </w:rPr>
+              <w:t>=</w:t>
+            </w:r>
+          </w:p>
+          <w:p>
+            <w:pPr>
+              <w:jc w:val="both"/>
+              <w:rPr>
+                <w:sz w:val="24"/>
+                <w:szCs w:val="24"/>
+              </w:rPr>
+            </w:pPr>
+            <w:r>
+              <w:rPr>
+                <w:sz w:val="24"/>
+                <w:szCs w:val="24"/>
+              </w:rPr>
+              <w:t xml:space="preserve">Record </w:t>
+            </w:r>
+            <w:r>
+              <w:rPr>
+                <w:sz w:val="24"/>
+                <w:szCs w:val="24"/>
+              </w:rPr>
+              <w:t>3</w:t>
+            </w:r>
+            <w:r>
+              <w:rPr>
+                <w:sz w:val="24"/>
+                <w:szCs w:val="24"/>
+              </w:rPr>
+              <w:t xml:space="preserve"> =</w:t>
+            </w:r>
+          </w:p>
+          <w:p>
+            <w:pPr>
+              <w:jc w:val="both"/>
+              <w:rPr>
+                <w:sz w:val="24"/>
+                <w:szCs w:val="24"/>
+              </w:rPr>
+            </w:pPr>
+            <w:r>
+              <w:rPr>
+                <w:sz w:val="24"/>
+                <w:szCs w:val="24"/>
+              </w:rPr>
+              <w:t xml:space="preserve">Record </w:t>
+            </w:r>
+            <w:r>
+              <w:rPr>
+                <w:sz w:val="24"/>
+                <w:szCs w:val="24"/>
+              </w:rPr>
+              <w:t>4</w:t>
+            </w:r>
+            <w:r>
+              <w:rPr>
+                <w:sz w:val="24"/>
+                <w:szCs w:val="24"/>
+              </w:rPr>
+              <w:t xml:space="preserve"> =</w:t>
+            </w:r>
+          </w:p>
+          <w:p>
+            <w:pPr>
+              <w:jc w:val="both"/>
+              <w:rPr>
+                <w:sz w:val="24"/>
+                <w:szCs w:val="24"/>
+              </w:rPr>
+            </w:pPr>
+            <w:r>
+              <w:rPr>
+                <w:sz w:val="24"/>
+                <w:szCs w:val="24"/>
+              </w:rPr>
+              <w:t xml:space="preserve">Record </w:t>
+            </w:r>
+            <w:r>
+              <w:rPr>
+                <w:sz w:val="24"/>
+                <w:szCs w:val="24"/>
+              </w:rPr>
+              <w:t>5</w:t>
+            </w:r>
+            <w:r>
+              <w:rPr>
+                <w:sz w:val="24"/>
+                <w:szCs w:val="24"/>
+              </w:rPr>
+              <w:t xml:space="preserve"> =</w:t>
+            </w:r>
+          </w:p>
+          <w:p>
+            <w:pPr>
+              <w:jc w:val="both"/>
+              <w:rPr>
+                <w:sz w:val="24"/>
+                <w:szCs w:val="24"/>
+              </w:rPr>
+            </w:pPr>
+            <w:r>
+              <w:rPr>
+                <w:sz w:val="24"/>
+                <w:szCs w:val="24"/>
+              </w:rPr>
+              <w:t xml:space="preserve">Record </w:t>
+            </w:r>
+            <w:r>
+              <w:rPr>
+                <w:sz w:val="24"/>
+                <w:szCs w:val="24"/>
+              </w:rPr>
+              <w:t>6</w:t>
+            </w:r>
+            <w:r>
+              <w:rPr>
+                <w:sz w:val="24"/>
+                <w:szCs w:val="24"/>
+              </w:rPr>
+              <w:t xml:space="preserve"> =</w:t>
+            </w:r>
+          </w:p>
+          <w:p>
+            <w:pPr>
+              <w:jc w:val="both"/>
+              <w:rPr>
+                <w:sz w:val="24"/>
+                <w:szCs w:val="24"/>
+              </w:rPr>
+            </w:pPr>
+            <w:r>
+              <w:rPr>
+                <w:sz w:val="24"/>
+                <w:szCs w:val="24"/>
+              </w:rPr>
+              <w:t xml:space="preserve">Record </w:t>
+            </w:r>
+            <w:r>
+              <w:rPr>
+                <w:sz w:val="24"/>
+                <w:szCs w:val="24"/>
+              </w:rPr>
+              <w:t>7</w:t>
+            </w:r>
+            <w:r>
+              <w:rPr>
+                <w:sz w:val="24"/>
+                <w:szCs w:val="24"/>
+              </w:rPr>
+              <w:t xml:space="preserve"> =</w:t>
+            </w:r>
+          </w:p>
+          <w:p>
+            <w:pPr>
+              <w:jc w:val="both"/>
+              <w:rPr>
+                <w:sz w:val="24"/>
+                <w:szCs w:val="24"/>
+              </w:rPr>
+            </w:pPr>
+            <w:r>
+              <w:rPr>
+                <w:sz w:val="24"/>
+                <w:szCs w:val="24"/>
+              </w:rPr>
+              <w:t xml:space="preserve">Record </w:t>
+            </w:r>
+            <w:r>
+              <w:rPr>
+                <w:sz w:val="24"/>
+                <w:szCs w:val="24"/>
+              </w:rPr>
+              <w:t>8</w:t>
+            </w:r>
+            <w:r>
+              <w:rPr>
+                <w:sz w:val="24"/>
+                <w:szCs w:val="24"/>
+              </w:rPr>
+              <w:t xml:space="preserve"> =</w:t>
+            </w:r>
+          </w:p>
+          <w:p>
+            <w:pPr>
+              <w:jc w:val="both"/>
+              <w:rPr>
+                <w:sz w:val="24"/>
+                <w:szCs w:val="24"/>
+              </w:rPr>
+            </w:pPr>
+            <w:r>
+              <w:rPr>
+                <w:sz w:val="24"/>
+                <w:szCs w:val="24"/>
+              </w:rPr>
+              <w:t xml:space="preserve">Record </w:t>
+            </w:r>
+            <w:r>
+              <w:rPr>
+                <w:sz w:val="24"/>
+                <w:szCs w:val="24"/>
+              </w:rPr>
+              <w:t>9</w:t>
+            </w:r>
+            <w:r>
+              <w:rPr>
+                <w:sz w:val="24"/>
+                <w:szCs w:val="24"/>
+              </w:rPr>
+              <w:t xml:space="preserve"> =</w:t>
+            </w:r>
+          </w:p>
+          <w:p>
+            <w:pPr>
+              <w:jc w:val="both"/>
+              <w:rPr>
+                <w:sz w:val="24"/>
+                <w:szCs w:val="24"/>
+              </w:rPr>
+            </w:pPr>
+            <w:r>
+              <w:rPr>
+                <w:sz w:val="24"/>
+                <w:szCs w:val="24"/>
+              </w:rPr>
+              <w:t>Record 1</w:t>
+            </w:r>
+            <w:r>
+              <w:rPr>
+                <w:sz w:val="24"/>
+                <w:szCs w:val="24"/>
+              </w:rPr>
+              <w:t>0</w:t>
+            </w:r>
+            <w:r>
+              <w:rPr>
+                <w:sz w:val="24"/>
+                <w:szCs w:val="24"/>
+              </w:rPr>
+              <w:t xml:space="preserve"> =</w:t>
+            </w:r>
           </w:p>
           <w:p>
             <w:pPr>
@@ -7914,6 +8155,7 @@
                 <w:sz w:val="24"/>
                 <w:szCs w:val="24"/>
               </w:rPr>
+              <w:lastRenderedPageBreak/>
               <w:t xml:space="preserve">(b) </w:t>
             </w:r>
             <w:r>

</xml_diff>

<commit_message>
vault backup: 2025-11-15 22:30:24
</commit_message>
<xml_diff>
--- a/Process/Ex5/E425_ex5.docx
+++ b/Process/Ex5/E425_ex5.docx
@@ -7489,6 +7489,13 @@
               </w:rPr>
               <w:t>Record 1 =</w:t>
             </w:r>
+            <w:r>
+              <w:rPr>
+                <w:sz w:val="24"/>
+                <w:szCs w:val="24"/>
+              </w:rPr>
+              <w:t xml:space="preserve"> yes, correct</w:t>
+            </w:r>
           </w:p>
           <w:p>
             <w:pPr>
@@ -7519,6 +7526,13 @@
               </w:rPr>
               <w:t>=</w:t>
             </w:r>
+            <w:r>
+              <w:rPr>
+                <w:sz w:val="24"/>
+                <w:szCs w:val="24"/>
+              </w:rPr>
+              <w:t xml:space="preserve"> no, correct</w:t>
+            </w:r>
           </w:p>
           <w:p>
             <w:pPr>
@@ -7549,6 +7563,13 @@
               </w:rPr>
               <w:t xml:space="preserve"> =</w:t>
             </w:r>
+            <w:r>
+              <w:rPr>
+                <w:sz w:val="24"/>
+                <w:szCs w:val="24"/>
+              </w:rPr>
+              <w:t xml:space="preserve"> no, incorrect</w:t>
+            </w:r>
           </w:p>
           <w:p>
             <w:pPr>
@@ -7579,6 +7600,13 @@
               </w:rPr>
               <w:t xml:space="preserve"> =</w:t>
             </w:r>
+            <w:r>
+              <w:rPr>
+                <w:sz w:val="24"/>
+                <w:szCs w:val="24"/>
+              </w:rPr>
+              <w:t xml:space="preserve"> yes, incorrect</w:t>
+            </w:r>
           </w:p>
           <w:p>
             <w:pPr>
@@ -7609,6 +7637,13 @@
               </w:rPr>
               <w:t xml:space="preserve"> =</w:t>
             </w:r>
+            <w:r>
+              <w:rPr>
+                <w:sz w:val="24"/>
+                <w:szCs w:val="24"/>
+              </w:rPr>
+              <w:t xml:space="preserve"> no, correct</w:t>
+            </w:r>
           </w:p>
           <w:p>
             <w:pPr>
@@ -7639,6 +7674,13 @@
               </w:rPr>
               <w:t xml:space="preserve"> =</w:t>
             </w:r>
+            <w:r>
+              <w:rPr>
+                <w:sz w:val="24"/>
+                <w:szCs w:val="24"/>
+              </w:rPr>
+              <w:t xml:space="preserve"> yes, correct</w:t>
+            </w:r>
           </w:p>
           <w:p>
             <w:pPr>
@@ -7669,6 +7711,13 @@
               </w:rPr>
               <w:t xml:space="preserve"> =</w:t>
             </w:r>
+            <w:r>
+              <w:rPr>
+                <w:sz w:val="24"/>
+                <w:szCs w:val="24"/>
+              </w:rPr>
+              <w:t xml:space="preserve"> no, correct</w:t>
+            </w:r>
           </w:p>
           <w:p>
             <w:pPr>
@@ -7699,6 +7748,13 @@
               </w:rPr>
               <w:t xml:space="preserve"> =</w:t>
             </w:r>
+            <w:r>
+              <w:rPr>
+                <w:sz w:val="24"/>
+                <w:szCs w:val="24"/>
+              </w:rPr>
+              <w:t xml:space="preserve"> yes, correct</w:t>
+            </w:r>
           </w:p>
           <w:p>
             <w:pPr>
@@ -7729,6 +7785,13 @@
               </w:rPr>
               <w:t xml:space="preserve"> =</w:t>
             </w:r>
+            <w:r>
+              <w:rPr>
+                <w:sz w:val="24"/>
+                <w:szCs w:val="24"/>
+              </w:rPr>
+              <w:t xml:space="preserve"> no, correct</w:t>
+            </w:r>
           </w:p>
           <w:p>
             <w:pPr>
@@ -7758,6 +7821,33 @@
                 <w:szCs w:val="24"/>
               </w:rPr>
               <w:t xml:space="preserve"> =</w:t>
+            </w:r>
+            <w:r>
+              <w:rPr>
+                <w:sz w:val="24"/>
+                <w:szCs w:val="24"/>
+              </w:rPr>
+              <w:t xml:space="preserve"> yes, correct</w:t>
+            </w:r>
+          </w:p>
+          <w:p>
+            <w:pPr>
+              <w:jc w:val="both"/>
+              <w:rPr>
+                <w:b/>
+                <w:bCs/>
+                <w:sz w:val="24"/>
+                <w:szCs w:val="24"/>
+              </w:rPr>
+            </w:pPr>
+            <w:r>
+              <w:rPr>
+                <w:b/>
+                <w:bCs/>
+                <w:sz w:val="24"/>
+                <w:szCs w:val="24"/>
+              </w:rPr>
+              <w:t>Accuracy = 8/10 = 80%</w:t>
             </w:r>
           </w:p>
           <w:p>
@@ -8102,6 +8192,7 @@
                 <w:sz w:val="24"/>
                 <w:szCs w:val="24"/>
               </w:rPr>
+              <w:lastRenderedPageBreak/>
               <w:t>(a) Find e</w:t>
             </w:r>
             <w:r>
@@ -8135,6 +8226,22 @@
                 <w:szCs w:val="24"/>
               </w:rPr>
             </w:pPr>
+            <w:proofErr w:type="gramStart"/>
+            <w:r>
+              <w:rPr>
+                <w:sz w:val="24"/>
+                <w:szCs w:val="24"/>
+              </w:rPr>
+              <w:t>Answer :</w:t>
+            </w:r>
+            <w:proofErr w:type="gramEnd"/>
+            <w:r>
+              <w:rPr>
+                <w:sz w:val="24"/>
+                <w:szCs w:val="24"/>
+              </w:rPr>
+              <w:t xml:space="preserve"> yes</w:t>
+            </w:r>
           </w:p>
         </w:tc>
       </w:tr>
@@ -8155,7 +8262,6 @@
                 <w:sz w:val="24"/>
                 <w:szCs w:val="24"/>
               </w:rPr>
-              <w:lastRenderedPageBreak/>
               <w:t xml:space="preserve">(b) </w:t>
             </w:r>
             <w:r>
@@ -8189,6 +8295,22 @@
                 <w:szCs w:val="24"/>
               </w:rPr>
             </w:pPr>
+            <w:proofErr w:type="gramStart"/>
+            <w:r>
+              <w:rPr>
+                <w:sz w:val="24"/>
+                <w:szCs w:val="24"/>
+              </w:rPr>
+              <w:t>Answer :</w:t>
+            </w:r>
+            <w:proofErr w:type="gramEnd"/>
+            <w:r>
+              <w:rPr>
+                <w:sz w:val="24"/>
+                <w:szCs w:val="24"/>
+              </w:rPr>
+              <w:t xml:space="preserve"> base_prediction0, base_prediction2, base_prediction3</w:t>
+            </w:r>
           </w:p>
           <w:p>
             <w:pPr>
@@ -8243,6 +8365,22 @@
                 <w:szCs w:val="24"/>
               </w:rPr>
             </w:pPr>
+            <w:proofErr w:type="gramStart"/>
+            <w:r>
+              <w:rPr>
+                <w:sz w:val="24"/>
+                <w:szCs w:val="24"/>
+              </w:rPr>
+              <w:t>Answer :</w:t>
+            </w:r>
+            <w:proofErr w:type="gramEnd"/>
+            <w:r>
+              <w:rPr>
+                <w:sz w:val="24"/>
+                <w:szCs w:val="24"/>
+              </w:rPr>
+              <w:t xml:space="preserve"> base_prediction1, base_prediction4</w:t>
+            </w:r>
           </w:p>
           <w:p>
             <w:pPr>
@@ -8264,6 +8402,56 @@
           <w:szCs w:val="24"/>
         </w:rPr>
       </w:pPr>
+    </w:p>
+    <w:p>
+      <w:pPr>
+        <w:rPr>
+          <w:sz w:val="24"/>
+          <w:szCs w:val="24"/>
+        </w:rPr>
+      </w:pPr>
+    </w:p>
+    <w:p>
+      <w:pPr>
+        <w:rPr>
+          <w:sz w:val="24"/>
+          <w:szCs w:val="24"/>
+        </w:rPr>
+      </w:pPr>
+    </w:p>
+    <w:p>
+      <w:pPr>
+        <w:rPr>
+          <w:sz w:val="24"/>
+          <w:szCs w:val="24"/>
+        </w:rPr>
+      </w:pPr>
+    </w:p>
+    <w:p>
+      <w:pPr>
+        <w:rPr>
+          <w:sz w:val="24"/>
+          <w:szCs w:val="24"/>
+        </w:rPr>
+      </w:pPr>
+    </w:p>
+    <w:p>
+      <w:pPr>
+        <w:tabs>
+          <w:tab w:val="left" w:pos="1088"/>
+        </w:tabs>
+        <w:rPr>
+          <w:sz w:val="24"/>
+          <w:szCs w:val="24"/>
+        </w:rPr>
+      </w:pPr>
+      <w:r>
+        <w:rPr>
+          <w:sz w:val="24"/>
+          <w:szCs w:val="24"/>
+        </w:rPr>
+        <w:tab/>
+      </w:r>
     </w:p>
     <w:sectPr>
       <w:headerReference w:type="default" r:id="rId9"/>

</xml_diff>

<commit_message>
vault backup: 2025-11-15 22:42:40
</commit_message>
<xml_diff>
--- a/Process/Ex5/E425_ex5.docx
+++ b/Process/Ex5/E425_ex5.docx
@@ -6494,241 +6494,6 @@
                       <w:sz w:val="24"/>
                       <w:szCs w:val="24"/>
                     </w:rPr>
-                    <w:t>Predict y</w:t>
-                  </w:r>
-                </w:p>
-              </w:tc>
-              <w:tc>
-                <w:tcPr>
-                  <w:tcW w:w="709" w:type="dxa"/>
-                </w:tcPr>
-                <w:p>
-                  <w:pPr>
-                    <w:jc w:val="both"/>
-                    <w:rPr>
-                      <w:sz w:val="24"/>
-                      <w:szCs w:val="24"/>
-                    </w:rPr>
-                  </w:pPr>
-                  <w:r>
-                    <w:rPr>
-                      <w:sz w:val="24"/>
-                      <w:szCs w:val="24"/>
-                    </w:rPr>
-                    <w:t>y</w:t>
-                  </w:r>
-                </w:p>
-              </w:tc>
-              <w:tc>
-                <w:tcPr>
-                  <w:tcW w:w="708" w:type="dxa"/>
-                </w:tcPr>
-                <w:p>
-                  <w:pPr>
-                    <w:jc w:val="both"/>
-                    <w:rPr>
-                      <w:sz w:val="24"/>
-                      <w:szCs w:val="24"/>
-                    </w:rPr>
-                  </w:pPr>
-                  <w:r>
-                    <w:rPr>
-                      <w:sz w:val="24"/>
-                      <w:szCs w:val="24"/>
-                    </w:rPr>
-                    <w:t>n</w:t>
-                  </w:r>
-                </w:p>
-              </w:tc>
-              <w:tc>
-                <w:tcPr>
-                  <w:tcW w:w="709" w:type="dxa"/>
-                  <w:shd w:val="clear" w:color="auto" w:fill="DEEAF6" w:themeFill="accent5" w:themeFillTint="33"/>
-                </w:tcPr>
-                <w:p>
-                  <w:pPr>
-                    <w:jc w:val="both"/>
-                    <w:rPr>
-                      <w:sz w:val="24"/>
-                      <w:szCs w:val="24"/>
-                    </w:rPr>
-                  </w:pPr>
-                  <w:r>
-                    <w:rPr>
-                      <w:sz w:val="24"/>
-                      <w:szCs w:val="24"/>
-                    </w:rPr>
-                    <w:t>y</w:t>
-                  </w:r>
-                </w:p>
-              </w:tc>
-              <w:tc>
-                <w:tcPr>
-                  <w:tcW w:w="709" w:type="dxa"/>
-                </w:tcPr>
-                <w:p>
-                  <w:pPr>
-                    <w:jc w:val="both"/>
-                    <w:rPr>
-                      <w:sz w:val="24"/>
-                      <w:szCs w:val="24"/>
-                    </w:rPr>
-                  </w:pPr>
-                  <w:r>
-                    <w:rPr>
-                      <w:sz w:val="24"/>
-                      <w:szCs w:val="24"/>
-                    </w:rPr>
-                    <w:t>n</w:t>
-                  </w:r>
-                </w:p>
-              </w:tc>
-              <w:tc>
-                <w:tcPr>
-                  <w:tcW w:w="850" w:type="dxa"/>
-                  <w:shd w:val="clear" w:color="auto" w:fill="D9E2F3" w:themeFill="accent1" w:themeFillTint="33"/>
-                </w:tcPr>
-                <w:p>
-                  <w:pPr>
-                    <w:jc w:val="both"/>
-                    <w:rPr>
-                      <w:sz w:val="24"/>
-                      <w:szCs w:val="24"/>
-                    </w:rPr>
-                  </w:pPr>
-                  <w:r>
-                    <w:rPr>
-                      <w:sz w:val="24"/>
-                      <w:szCs w:val="24"/>
-                    </w:rPr>
-                    <w:t>n</w:t>
-                  </w:r>
-                </w:p>
-              </w:tc>
-              <w:tc>
-                <w:tcPr>
-                  <w:tcW w:w="807" w:type="dxa"/>
-                </w:tcPr>
-                <w:p>
-                  <w:pPr>
-                    <w:jc w:val="both"/>
-                    <w:rPr>
-                      <w:sz w:val="24"/>
-                      <w:szCs w:val="24"/>
-                    </w:rPr>
-                  </w:pPr>
-                  <w:r>
-                    <w:rPr>
-                      <w:sz w:val="24"/>
-                      <w:szCs w:val="24"/>
-                    </w:rPr>
-                    <w:t>y</w:t>
-                  </w:r>
-                </w:p>
-              </w:tc>
-              <w:tc>
-                <w:tcPr>
-                  <w:tcW w:w="908" w:type="dxa"/>
-                </w:tcPr>
-                <w:p>
-                  <w:pPr>
-                    <w:jc w:val="both"/>
-                    <w:rPr>
-                      <w:sz w:val="24"/>
-                      <w:szCs w:val="24"/>
-                    </w:rPr>
-                  </w:pPr>
-                  <w:r>
-                    <w:rPr>
-                      <w:sz w:val="24"/>
-                      <w:szCs w:val="24"/>
-                    </w:rPr>
-                    <w:t>n</w:t>
-                  </w:r>
-                </w:p>
-              </w:tc>
-              <w:tc>
-                <w:tcPr>
-                  <w:tcW w:w="908" w:type="dxa"/>
-                </w:tcPr>
-                <w:p>
-                  <w:pPr>
-                    <w:jc w:val="both"/>
-                    <w:rPr>
-                      <w:sz w:val="24"/>
-                      <w:szCs w:val="24"/>
-                    </w:rPr>
-                  </w:pPr>
-                  <w:r>
-                    <w:rPr>
-                      <w:sz w:val="24"/>
-                      <w:szCs w:val="24"/>
-                    </w:rPr>
-                    <w:t>y</w:t>
-                  </w:r>
-                </w:p>
-              </w:tc>
-              <w:tc>
-                <w:tcPr>
-                  <w:tcW w:w="908" w:type="dxa"/>
-                </w:tcPr>
-                <w:p>
-                  <w:pPr>
-                    <w:jc w:val="both"/>
-                    <w:rPr>
-                      <w:sz w:val="24"/>
-                      <w:szCs w:val="24"/>
-                    </w:rPr>
-                  </w:pPr>
-                  <w:r>
-                    <w:rPr>
-                      <w:sz w:val="24"/>
-                      <w:szCs w:val="24"/>
-                    </w:rPr>
-                    <w:t>n</w:t>
-                  </w:r>
-                </w:p>
-              </w:tc>
-              <w:tc>
-                <w:tcPr>
-                  <w:tcW w:w="908" w:type="dxa"/>
-                </w:tcPr>
-                <w:p>
-                  <w:pPr>
-                    <w:jc w:val="both"/>
-                    <w:rPr>
-                      <w:sz w:val="24"/>
-                      <w:szCs w:val="24"/>
-                    </w:rPr>
-                  </w:pPr>
-                  <w:r>
-                    <w:rPr>
-                      <w:sz w:val="24"/>
-                      <w:szCs w:val="24"/>
-                    </w:rPr>
-                    <w:t>y</w:t>
-                  </w:r>
-                </w:p>
-              </w:tc>
-            </w:tr>
-            <w:tr>
-              <w:tc>
-                <w:tcPr>
-                  <w:tcW w:w="1864" w:type="dxa"/>
-                </w:tcPr>
-                <w:p>
-                  <w:pPr>
-                    <w:jc w:val="both"/>
-                    <w:rPr>
-                      <w:sz w:val="24"/>
-                      <w:szCs w:val="24"/>
-                    </w:rPr>
-                  </w:pPr>
-                  <w:r>
-                    <w:rPr>
-                      <w:sz w:val="24"/>
-                      <w:szCs w:val="24"/>
-                    </w:rPr>
                     <w:t>Actual y</w:t>
                   </w:r>
                 </w:p>
@@ -6969,23 +6734,57 @@
                 <w:sz w:val="24"/>
                 <w:szCs w:val="24"/>
               </w:rPr>
-              <w:t>Ensemble prediction for record 3 = yes</w:t>
+              <w:t xml:space="preserve">Ensemble prediction for record 3 = </w:t>
+            </w:r>
+            <w:r>
+              <w:rPr>
+                <w:sz w:val="24"/>
+                <w:szCs w:val="24"/>
+              </w:rPr>
+              <w:t xml:space="preserve">2.197+2.079-2.708 = 1.568. -&gt; </w:t>
+            </w:r>
+            <w:r>
+              <w:rPr>
+                <w:b/>
+                <w:bCs/>
+                <w:sz w:val="24"/>
+                <w:szCs w:val="24"/>
+              </w:rPr>
+              <w:t>predicts y</w:t>
             </w:r>
           </w:p>
           <w:p>
             <w:pPr>
               <w:jc w:val="both"/>
               <w:rPr>
-                <w:sz w:val="24"/>
-                <w:szCs w:val="24"/>
-              </w:rPr>
-            </w:pPr>
-            <w:r>
-              <w:rPr>
-                <w:sz w:val="24"/>
-                <w:szCs w:val="24"/>
-              </w:rPr>
-              <w:t>Ensemble prediction for record 5 = no</w:t>
+                <w:b/>
+                <w:bCs/>
+                <w:sz w:val="24"/>
+                <w:szCs w:val="24"/>
+              </w:rPr>
+            </w:pPr>
+            <w:r>
+              <w:rPr>
+                <w:sz w:val="24"/>
+                <w:szCs w:val="24"/>
+              </w:rPr>
+              <w:t xml:space="preserve">Ensemble prediction for record 5 = </w:t>
+            </w:r>
+            <w:r>
+              <w:rPr>
+                <w:sz w:val="24"/>
+                <w:szCs w:val="24"/>
+              </w:rPr>
+              <w:t xml:space="preserve">2.197-2.079-2.708 = -2.59 -&gt; </w:t>
+            </w:r>
+            <w:r>
+              <w:rPr>
+                <w:b/>
+                <w:bCs/>
+                <w:sz w:val="24"/>
+                <w:szCs w:val="24"/>
+              </w:rPr>
+              <w:t>predicts n</w:t>
             </w:r>
           </w:p>
           <w:p>
@@ -7173,7 +6972,6 @@
           <w:sz w:val="24"/>
           <w:szCs w:val="24"/>
         </w:rPr>
-        <w:lastRenderedPageBreak/>
         <w:tab/>
         <w:t xml:space="preserve">2.2 </w:t>
       </w:r>
@@ -7275,6 +7073,7 @@
         <w:rPr>
           <w:noProof/>
         </w:rPr>
+        <w:lastRenderedPageBreak/>
         <w:drawing>
           <wp:inline distT="0" distB="0" distL="0" distR="0" wp14:anchorId="6BB3D383" wp14:editId="250A951D">
             <wp:extent cx="6013450" cy="2398558"/>
@@ -8192,7 +7991,6 @@
                 <w:sz w:val="24"/>
                 <w:szCs w:val="24"/>
               </w:rPr>
-              <w:lastRenderedPageBreak/>
               <w:t>(a) Find e</w:t>
             </w:r>
             <w:r>
@@ -8262,6 +8060,7 @@
                 <w:sz w:val="24"/>
                 <w:szCs w:val="24"/>
               </w:rPr>
+              <w:lastRenderedPageBreak/>
               <w:t xml:space="preserve">(b) </w:t>
             </w:r>
             <w:r>

</xml_diff>